<commit_message>
Edit Requirement Source Tracibility Matrix
</commit_message>
<xml_diff>
--- a/Lab 1/Lab 1.3/Requirement_Source_Tracibility_Matrix.docx
+++ b/Lab 1/Lab 1.3/Requirement_Source_Tracibility_Matrix.docx
@@ -85,7 +85,7 @@
           </w:tcPr>
           <w:p>
             <w:r>
-              <w:t>Nhóm phát triển ứng dụng</w:t>
+              <w:t>Development Team</w:t>
             </w:r>
           </w:p>
         </w:tc>
@@ -114,11 +114,10 @@
         <w:tc>
           <w:tcPr>
             <w:tcW w:w="3117" w:type="dxa"/>
-            <w:vAlign w:val="center"/>
-          </w:tcPr>
-          <w:p>
-            <w:r>
-              <w:t>Nhóm phát triển ứng dụng</w:t>
+          </w:tcPr>
+          <w:p>
+            <w:r>
+              <w:t>Development Team</w:t>
             </w:r>
           </w:p>
         </w:tc>
@@ -147,11 +146,10 @@
         <w:tc>
           <w:tcPr>
             <w:tcW w:w="3117" w:type="dxa"/>
-            <w:vAlign w:val="center"/>
-          </w:tcPr>
-          <w:p>
-            <w:r>
-              <w:t>Nhóm phát triển ứng dụng</w:t>
+          </w:tcPr>
+          <w:p>
+            <w:r>
+              <w:t>Development Team</w:t>
             </w:r>
           </w:p>
         </w:tc>
@@ -180,11 +178,10 @@
         <w:tc>
           <w:tcPr>
             <w:tcW w:w="3117" w:type="dxa"/>
-            <w:vAlign w:val="center"/>
-          </w:tcPr>
-          <w:p>
-            <w:r>
-              <w:t>Nhóm phát triển ứng dụng</w:t>
+          </w:tcPr>
+          <w:p>
+            <w:r>
+              <w:t>Development Team</w:t>
             </w:r>
           </w:p>
         </w:tc>
@@ -213,11 +210,10 @@
         <w:tc>
           <w:tcPr>
             <w:tcW w:w="3117" w:type="dxa"/>
-            <w:vAlign w:val="center"/>
-          </w:tcPr>
-          <w:p>
-            <w:r>
-              <w:t>Nhóm phát triển ứng dụng</w:t>
+          </w:tcPr>
+          <w:p>
+            <w:r>
+              <w:t>Development Team</w:t>
             </w:r>
           </w:p>
         </w:tc>
@@ -246,11 +242,10 @@
         <w:tc>
           <w:tcPr>
             <w:tcW w:w="3117" w:type="dxa"/>
-            <w:vAlign w:val="center"/>
-          </w:tcPr>
-          <w:p>
-            <w:r>
-              <w:t>Nhóm phát triển ứng dụng</w:t>
+          </w:tcPr>
+          <w:p>
+            <w:r>
+              <w:t>Development Team</w:t>
             </w:r>
           </w:p>
         </w:tc>
@@ -279,11 +274,10 @@
         <w:tc>
           <w:tcPr>
             <w:tcW w:w="3117" w:type="dxa"/>
-            <w:vAlign w:val="center"/>
-          </w:tcPr>
-          <w:p>
-            <w:r>
-              <w:t>Nhóm phát triển ứng dụng</w:t>
+          </w:tcPr>
+          <w:p>
+            <w:r>
+              <w:t>Development Team</w:t>
             </w:r>
           </w:p>
         </w:tc>
@@ -312,11 +306,10 @@
         <w:tc>
           <w:tcPr>
             <w:tcW w:w="3117" w:type="dxa"/>
-            <w:vAlign w:val="center"/>
-          </w:tcPr>
-          <w:p>
-            <w:r>
-              <w:t>Nhóm phát triển ứng dụng</w:t>
+          </w:tcPr>
+          <w:p>
+            <w:r>
+              <w:t>Development Team</w:t>
             </w:r>
           </w:p>
         </w:tc>
@@ -345,11 +338,10 @@
         <w:tc>
           <w:tcPr>
             <w:tcW w:w="3117" w:type="dxa"/>
-            <w:vAlign w:val="center"/>
-          </w:tcPr>
-          <w:p>
-            <w:r>
-              <w:t>Nhóm phát triển ứng dụng</w:t>
+          </w:tcPr>
+          <w:p>
+            <w:r>
+              <w:t>Development Team</w:t>
             </w:r>
           </w:p>
         </w:tc>
@@ -378,11 +370,10 @@
         <w:tc>
           <w:tcPr>
             <w:tcW w:w="3117" w:type="dxa"/>
-            <w:vAlign w:val="center"/>
-          </w:tcPr>
-          <w:p>
-            <w:r>
-              <w:t>Nhóm phát triển ứng dụng</w:t>
+          </w:tcPr>
+          <w:p>
+            <w:r>
+              <w:t>Development Team</w:t>
             </w:r>
           </w:p>
         </w:tc>
@@ -411,11 +402,10 @@
         <w:tc>
           <w:tcPr>
             <w:tcW w:w="3117" w:type="dxa"/>
-            <w:vAlign w:val="center"/>
-          </w:tcPr>
-          <w:p>
-            <w:r>
-              <w:t>Nhóm phát triển ứng dụng</w:t>
+          </w:tcPr>
+          <w:p>
+            <w:r>
+              <w:t>Development Team</w:t>
             </w:r>
           </w:p>
         </w:tc>
@@ -444,11 +434,10 @@
         <w:tc>
           <w:tcPr>
             <w:tcW w:w="3117" w:type="dxa"/>
-            <w:vAlign w:val="center"/>
-          </w:tcPr>
-          <w:p>
-            <w:r>
-              <w:t>Nhóm phát triển ứng dụng</w:t>
+          </w:tcPr>
+          <w:p>
+            <w:r>
+              <w:t>Development Team</w:t>
             </w:r>
           </w:p>
         </w:tc>
@@ -477,11 +466,10 @@
         <w:tc>
           <w:tcPr>
             <w:tcW w:w="3117" w:type="dxa"/>
-            <w:vAlign w:val="center"/>
-          </w:tcPr>
-          <w:p>
-            <w:r>
-              <w:t>Nhóm phát triển ứng dụng</w:t>
+          </w:tcPr>
+          <w:p>
+            <w:r>
+              <w:t>Development Team</w:t>
             </w:r>
           </w:p>
         </w:tc>
@@ -510,11 +498,10 @@
         <w:tc>
           <w:tcPr>
             <w:tcW w:w="3117" w:type="dxa"/>
-            <w:vAlign w:val="center"/>
-          </w:tcPr>
-          <w:p>
-            <w:r>
-              <w:t>Nhóm phát triển ứng dụng</w:t>
+          </w:tcPr>
+          <w:p>
+            <w:r>
+              <w:t>Development Team</w:t>
             </w:r>
           </w:p>
         </w:tc>
@@ -543,11 +530,10 @@
         <w:tc>
           <w:tcPr>
             <w:tcW w:w="3117" w:type="dxa"/>
-            <w:vAlign w:val="center"/>
-          </w:tcPr>
-          <w:p>
-            <w:r>
-              <w:t>Nhóm phát triển ứng dụng</w:t>
+          </w:tcPr>
+          <w:p>
+            <w:r>
+              <w:t>Development Team</w:t>
             </w:r>
           </w:p>
         </w:tc>
@@ -576,11 +562,10 @@
         <w:tc>
           <w:tcPr>
             <w:tcW w:w="3117" w:type="dxa"/>
-            <w:vAlign w:val="center"/>
-          </w:tcPr>
-          <w:p>
-            <w:r>
-              <w:t>Nhóm phát triển ứng dụng</w:t>
+          </w:tcPr>
+          <w:p>
+            <w:r>
+              <w:t>Development Team</w:t>
             </w:r>
           </w:p>
         </w:tc>
@@ -609,11 +594,10 @@
         <w:tc>
           <w:tcPr>
             <w:tcW w:w="3117" w:type="dxa"/>
-            <w:vAlign w:val="center"/>
-          </w:tcPr>
-          <w:p>
-            <w:r>
-              <w:t>Nhóm phát triển ứng dụng</w:t>
+          </w:tcPr>
+          <w:p>
+            <w:r>
+              <w:t>Development Team</w:t>
             </w:r>
           </w:p>
         </w:tc>
@@ -642,11 +626,10 @@
         <w:tc>
           <w:tcPr>
             <w:tcW w:w="3117" w:type="dxa"/>
-            <w:vAlign w:val="center"/>
-          </w:tcPr>
-          <w:p>
-            <w:r>
-              <w:t>Nhóm phát triển ứng dụng</w:t>
+          </w:tcPr>
+          <w:p>
+            <w:r>
+              <w:t>Development Team</w:t>
             </w:r>
           </w:p>
         </w:tc>
@@ -675,11 +658,10 @@
         <w:tc>
           <w:tcPr>
             <w:tcW w:w="3117" w:type="dxa"/>
-            <w:vAlign w:val="center"/>
-          </w:tcPr>
-          <w:p>
-            <w:r>
-              <w:t>Nhóm phát triển ứng dụng</w:t>
+          </w:tcPr>
+          <w:p>
+            <w:r>
+              <w:t>Development Team</w:t>
             </w:r>
           </w:p>
         </w:tc>
@@ -708,11 +690,10 @@
         <w:tc>
           <w:tcPr>
             <w:tcW w:w="3117" w:type="dxa"/>
-            <w:vAlign w:val="center"/>
-          </w:tcPr>
-          <w:p>
-            <w:r>
-              <w:t>Nhóm phát triển ứng dụng</w:t>
+          </w:tcPr>
+          <w:p>
+            <w:r>
+              <w:t>Development Team</w:t>
             </w:r>
           </w:p>
         </w:tc>
@@ -741,11 +722,10 @@
         <w:tc>
           <w:tcPr>
             <w:tcW w:w="3117" w:type="dxa"/>
-            <w:vAlign w:val="center"/>
-          </w:tcPr>
-          <w:p>
-            <w:r>
-              <w:t>Nhóm phát triển ứng dụng</w:t>
+          </w:tcPr>
+          <w:p>
+            <w:r>
+              <w:t>Development Team</w:t>
             </w:r>
           </w:p>
         </w:tc>
@@ -774,11 +754,10 @@
         <w:tc>
           <w:tcPr>
             <w:tcW w:w="3117" w:type="dxa"/>
-            <w:vAlign w:val="center"/>
-          </w:tcPr>
-          <w:p>
-            <w:r>
-              <w:t>Nhóm phát triển ứng dụng</w:t>
+          </w:tcPr>
+          <w:p>
+            <w:r>
+              <w:t>Development Team</w:t>
             </w:r>
           </w:p>
         </w:tc>
@@ -807,11 +786,10 @@
         <w:tc>
           <w:tcPr>
             <w:tcW w:w="3117" w:type="dxa"/>
-            <w:vAlign w:val="center"/>
-          </w:tcPr>
-          <w:p>
-            <w:r>
-              <w:t>Nhóm phát triển ứng dụng</w:t>
+          </w:tcPr>
+          <w:p>
+            <w:r>
+              <w:t>Development Team</w:t>
             </w:r>
           </w:p>
         </w:tc>
@@ -840,11 +818,10 @@
         <w:tc>
           <w:tcPr>
             <w:tcW w:w="3117" w:type="dxa"/>
-            <w:vAlign w:val="center"/>
-          </w:tcPr>
-          <w:p>
-            <w:r>
-              <w:t>Nhóm phát triển ứng dụng</w:t>
+          </w:tcPr>
+          <w:p>
+            <w:r>
+              <w:t>Development Team</w:t>
             </w:r>
           </w:p>
         </w:tc>
@@ -873,11 +850,10 @@
         <w:tc>
           <w:tcPr>
             <w:tcW w:w="3117" w:type="dxa"/>
-            <w:vAlign w:val="center"/>
-          </w:tcPr>
-          <w:p>
-            <w:r>
-              <w:t>Nhóm phát triển ứng dụng</w:t>
+          </w:tcPr>
+          <w:p>
+            <w:r>
+              <w:t>Development Team</w:t>
             </w:r>
           </w:p>
         </w:tc>
@@ -906,11 +882,10 @@
         <w:tc>
           <w:tcPr>
             <w:tcW w:w="3117" w:type="dxa"/>
-            <w:vAlign w:val="center"/>
-          </w:tcPr>
-          <w:p>
-            <w:r>
-              <w:t>Nhóm phát triển ứng dụng</w:t>
+          </w:tcPr>
+          <w:p>
+            <w:r>
+              <w:t>Development Team</w:t>
             </w:r>
           </w:p>
         </w:tc>
@@ -939,11 +914,10 @@
         <w:tc>
           <w:tcPr>
             <w:tcW w:w="3117" w:type="dxa"/>
-            <w:vAlign w:val="center"/>
-          </w:tcPr>
-          <w:p>
-            <w:r>
-              <w:t>Nhóm phát triển ứng dụng</w:t>
+          </w:tcPr>
+          <w:p>
+            <w:r>
+              <w:t>Development Team</w:t>
             </w:r>
           </w:p>
         </w:tc>
@@ -973,11 +947,10 @@
         <w:tc>
           <w:tcPr>
             <w:tcW w:w="3117" w:type="dxa"/>
-            <w:vAlign w:val="center"/>
-          </w:tcPr>
-          <w:p>
-            <w:r>
-              <w:t>Nhóm phát triển ứng dụng</w:t>
+          </w:tcPr>
+          <w:p>
+            <w:r>
+              <w:t>Development Team</w:t>
             </w:r>
           </w:p>
         </w:tc>
@@ -1006,11 +979,10 @@
         <w:tc>
           <w:tcPr>
             <w:tcW w:w="3117" w:type="dxa"/>
-            <w:vAlign w:val="center"/>
-          </w:tcPr>
-          <w:p>
-            <w:r>
-              <w:t>Nhóm phát triển ứng dụng</w:t>
+          </w:tcPr>
+          <w:p>
+            <w:r>
+              <w:t>Development Team</w:t>
             </w:r>
           </w:p>
         </w:tc>
@@ -1039,11 +1011,10 @@
         <w:tc>
           <w:tcPr>
             <w:tcW w:w="3117" w:type="dxa"/>
-            <w:vAlign w:val="center"/>
-          </w:tcPr>
-          <w:p>
-            <w:r>
-              <w:t>Nhóm phát triển ứng dụng</w:t>
+          </w:tcPr>
+          <w:p>
+            <w:r>
+              <w:t>Development Team</w:t>
             </w:r>
           </w:p>
         </w:tc>
@@ -1072,11 +1043,10 @@
         <w:tc>
           <w:tcPr>
             <w:tcW w:w="3117" w:type="dxa"/>
-            <w:vAlign w:val="center"/>
-          </w:tcPr>
-          <w:p>
-            <w:r>
-              <w:t>Nhóm phát triển ứng dụng</w:t>
+          </w:tcPr>
+          <w:p>
+            <w:r>
+              <w:t>Development Team</w:t>
             </w:r>
           </w:p>
         </w:tc>
@@ -1105,11 +1075,10 @@
         <w:tc>
           <w:tcPr>
             <w:tcW w:w="3117" w:type="dxa"/>
-            <w:vAlign w:val="center"/>
-          </w:tcPr>
-          <w:p>
-            <w:r>
-              <w:t>Nhóm phát triển ứng dụng</w:t>
+          </w:tcPr>
+          <w:p>
+            <w:r>
+              <w:t>Development Team</w:t>
             </w:r>
           </w:p>
         </w:tc>
@@ -1138,11 +1107,10 @@
         <w:tc>
           <w:tcPr>
             <w:tcW w:w="3117" w:type="dxa"/>
-            <w:vAlign w:val="center"/>
-          </w:tcPr>
-          <w:p>
-            <w:r>
-              <w:t>Nhóm phát triển ứng dụng</w:t>
+          </w:tcPr>
+          <w:p>
+            <w:r>
+              <w:t>Development Team</w:t>
             </w:r>
           </w:p>
         </w:tc>
@@ -1171,11 +1139,10 @@
         <w:tc>
           <w:tcPr>
             <w:tcW w:w="3117" w:type="dxa"/>
-            <w:vAlign w:val="center"/>
-          </w:tcPr>
-          <w:p>
-            <w:r>
-              <w:t>Nhóm phát triển ứng dụng</w:t>
+          </w:tcPr>
+          <w:p>
+            <w:r>
+              <w:t>Development Team</w:t>
             </w:r>
           </w:p>
         </w:tc>
@@ -1204,11 +1171,10 @@
         <w:tc>
           <w:tcPr>
             <w:tcW w:w="3117" w:type="dxa"/>
-            <w:vAlign w:val="center"/>
-          </w:tcPr>
-          <w:p>
-            <w:r>
-              <w:t>Nhóm phát triển ứng dụng</w:t>
+          </w:tcPr>
+          <w:p>
+            <w:r>
+              <w:t>Development Team</w:t>
             </w:r>
           </w:p>
         </w:tc>
@@ -1237,11 +1203,10 @@
         <w:tc>
           <w:tcPr>
             <w:tcW w:w="3117" w:type="dxa"/>
-            <w:vAlign w:val="center"/>
-          </w:tcPr>
-          <w:p>
-            <w:r>
-              <w:t>Nhóm phát triển ứng dụng</w:t>
+          </w:tcPr>
+          <w:p>
+            <w:r>
+              <w:t>Development Team</w:t>
             </w:r>
           </w:p>
         </w:tc>
@@ -1270,11 +1235,10 @@
         <w:tc>
           <w:tcPr>
             <w:tcW w:w="3117" w:type="dxa"/>
-            <w:vAlign w:val="center"/>
-          </w:tcPr>
-          <w:p>
-            <w:r>
-              <w:t>Nhóm phát triển ứng dụng</w:t>
+          </w:tcPr>
+          <w:p>
+            <w:r>
+              <w:t>Development Team</w:t>
             </w:r>
           </w:p>
         </w:tc>
@@ -1303,11 +1267,10 @@
         <w:tc>
           <w:tcPr>
             <w:tcW w:w="3117" w:type="dxa"/>
-            <w:vAlign w:val="center"/>
-          </w:tcPr>
-          <w:p>
-            <w:r>
-              <w:t>Nhóm phát triển ứng dụng</w:t>
+          </w:tcPr>
+          <w:p>
+            <w:r>
+              <w:t>Development Team</w:t>
             </w:r>
           </w:p>
         </w:tc>
@@ -1336,11 +1299,10 @@
         <w:tc>
           <w:tcPr>
             <w:tcW w:w="3117" w:type="dxa"/>
-            <w:vAlign w:val="center"/>
-          </w:tcPr>
-          <w:p>
-            <w:r>
-              <w:t>Nhóm phát triển ứng dụng</w:t>
+          </w:tcPr>
+          <w:p>
+            <w:r>
+              <w:t>Development Team</w:t>
             </w:r>
           </w:p>
         </w:tc>
@@ -1369,11 +1331,10 @@
         <w:tc>
           <w:tcPr>
             <w:tcW w:w="3117" w:type="dxa"/>
-            <w:vAlign w:val="center"/>
-          </w:tcPr>
-          <w:p>
-            <w:r>
-              <w:t>Nhóm phát triển ứng dụng</w:t>
+          </w:tcPr>
+          <w:p>
+            <w:r>
+              <w:t>Development Team</w:t>
             </w:r>
           </w:p>
         </w:tc>
@@ -1402,11 +1363,10 @@
         <w:tc>
           <w:tcPr>
             <w:tcW w:w="3117" w:type="dxa"/>
-            <w:vAlign w:val="center"/>
-          </w:tcPr>
-          <w:p>
-            <w:r>
-              <w:t>Nhóm phát triển ứng dụng</w:t>
+          </w:tcPr>
+          <w:p>
+            <w:r>
+              <w:t>Development Team</w:t>
             </w:r>
           </w:p>
         </w:tc>
@@ -1435,11 +1395,10 @@
         <w:tc>
           <w:tcPr>
             <w:tcW w:w="3117" w:type="dxa"/>
-            <w:vAlign w:val="center"/>
-          </w:tcPr>
-          <w:p>
-            <w:r>
-              <w:t>Nhóm phát triển ứng dụng</w:t>
+          </w:tcPr>
+          <w:p>
+            <w:r>
+              <w:t>Development Team</w:t>
             </w:r>
           </w:p>
         </w:tc>
@@ -1468,11 +1427,10 @@
         <w:tc>
           <w:tcPr>
             <w:tcW w:w="3117" w:type="dxa"/>
-            <w:vAlign w:val="center"/>
-          </w:tcPr>
-          <w:p>
-            <w:r>
-              <w:t>Nhóm phát triển ứng dụng</w:t>
+          </w:tcPr>
+          <w:p>
+            <w:r>
+              <w:t>Development Team</w:t>
             </w:r>
           </w:p>
         </w:tc>
@@ -1501,11 +1459,10 @@
         <w:tc>
           <w:tcPr>
             <w:tcW w:w="3117" w:type="dxa"/>
-            <w:vAlign w:val="center"/>
-          </w:tcPr>
-          <w:p>
-            <w:r>
-              <w:t>Nhóm phát triển ứng dụng</w:t>
+          </w:tcPr>
+          <w:p>
+            <w:r>
+              <w:t>Development Team</w:t>
             </w:r>
           </w:p>
         </w:tc>
@@ -1534,11 +1491,10 @@
         <w:tc>
           <w:tcPr>
             <w:tcW w:w="3117" w:type="dxa"/>
-            <w:vAlign w:val="center"/>
-          </w:tcPr>
-          <w:p>
-            <w:r>
-              <w:t>Nhóm phát triển ứng dụng</w:t>
+          </w:tcPr>
+          <w:p>
+            <w:r>
+              <w:t>Development Team</w:t>
             </w:r>
           </w:p>
         </w:tc>
@@ -1567,11 +1523,10 @@
         <w:tc>
           <w:tcPr>
             <w:tcW w:w="3117" w:type="dxa"/>
-            <w:vAlign w:val="center"/>
-          </w:tcPr>
-          <w:p>
-            <w:r>
-              <w:t>Nhóm phát triển ứng dụng</w:t>
+          </w:tcPr>
+          <w:p>
+            <w:r>
+              <w:t>Development Team</w:t>
             </w:r>
           </w:p>
         </w:tc>
@@ -1600,11 +1555,10 @@
         <w:tc>
           <w:tcPr>
             <w:tcW w:w="3117" w:type="dxa"/>
-            <w:vAlign w:val="center"/>
-          </w:tcPr>
-          <w:p>
-            <w:r>
-              <w:t>Nhóm phát triển ứng dụng</w:t>
+          </w:tcPr>
+          <w:p>
+            <w:r>
+              <w:t>Development Team</w:t>
             </w:r>
           </w:p>
         </w:tc>
@@ -1633,11 +1587,10 @@
         <w:tc>
           <w:tcPr>
             <w:tcW w:w="3117" w:type="dxa"/>
-            <w:vAlign w:val="center"/>
-          </w:tcPr>
-          <w:p>
-            <w:r>
-              <w:t>Nhóm phát triển ứng dụng</w:t>
+          </w:tcPr>
+          <w:p>
+            <w:r>
+              <w:t>Development Team</w:t>
             </w:r>
           </w:p>
         </w:tc>
@@ -1666,11 +1619,10 @@
         <w:tc>
           <w:tcPr>
             <w:tcW w:w="3117" w:type="dxa"/>
-            <w:vAlign w:val="center"/>
-          </w:tcPr>
-          <w:p>
-            <w:r>
-              <w:t>Nhóm phát triển ứng dụng</w:t>
+          </w:tcPr>
+          <w:p>
+            <w:r>
+              <w:t>Development Team</w:t>
             </w:r>
           </w:p>
         </w:tc>
@@ -1699,11 +1651,10 @@
         <w:tc>
           <w:tcPr>
             <w:tcW w:w="3117" w:type="dxa"/>
-            <w:vAlign w:val="center"/>
-          </w:tcPr>
-          <w:p>
-            <w:r>
-              <w:t>Nhóm phát triển ứng dụng</w:t>
+          </w:tcPr>
+          <w:p>
+            <w:r>
+              <w:t>Development Team</w:t>
             </w:r>
           </w:p>
         </w:tc>
@@ -1732,11 +1683,10 @@
         <w:tc>
           <w:tcPr>
             <w:tcW w:w="3117" w:type="dxa"/>
-            <w:vAlign w:val="center"/>
-          </w:tcPr>
-          <w:p>
-            <w:r>
-              <w:t>Nhóm phát triển ứng dụng</w:t>
+          </w:tcPr>
+          <w:p>
+            <w:r>
+              <w:t>Development Team</w:t>
             </w:r>
           </w:p>
         </w:tc>
@@ -1765,11 +1715,10 @@
         <w:tc>
           <w:tcPr>
             <w:tcW w:w="3117" w:type="dxa"/>
-            <w:vAlign w:val="center"/>
-          </w:tcPr>
-          <w:p>
-            <w:r>
-              <w:t>Nhóm phát triển ứng dụng</w:t>
+          </w:tcPr>
+          <w:p>
+            <w:r>
+              <w:t>Development Team</w:t>
             </w:r>
           </w:p>
         </w:tc>
@@ -1798,11 +1747,10 @@
         <w:tc>
           <w:tcPr>
             <w:tcW w:w="3117" w:type="dxa"/>
-            <w:vAlign w:val="center"/>
-          </w:tcPr>
-          <w:p>
-            <w:r>
-              <w:t>Nhóm phát triển ứng dụng</w:t>
+          </w:tcPr>
+          <w:p>
+            <w:r>
+              <w:t>Development Team</w:t>
             </w:r>
           </w:p>
         </w:tc>
@@ -1831,11 +1779,10 @@
         <w:tc>
           <w:tcPr>
             <w:tcW w:w="3117" w:type="dxa"/>
-            <w:vAlign w:val="center"/>
-          </w:tcPr>
-          <w:p>
-            <w:r>
-              <w:t>Nhóm phát triển ứng dụng</w:t>
+          </w:tcPr>
+          <w:p>
+            <w:r>
+              <w:t>Development Team</w:t>
             </w:r>
           </w:p>
         </w:tc>
@@ -1864,11 +1811,10 @@
         <w:tc>
           <w:tcPr>
             <w:tcW w:w="3117" w:type="dxa"/>
-            <w:vAlign w:val="center"/>
-          </w:tcPr>
-          <w:p>
-            <w:r>
-              <w:t>Nhóm phát triển ứng dụng</w:t>
+          </w:tcPr>
+          <w:p>
+            <w:r>
+              <w:t>Development Team</w:t>
             </w:r>
           </w:p>
         </w:tc>
@@ -1898,11 +1844,10 @@
         <w:tc>
           <w:tcPr>
             <w:tcW w:w="3117" w:type="dxa"/>
-            <w:vAlign w:val="center"/>
-          </w:tcPr>
-          <w:p>
-            <w:r>
-              <w:t>Nhóm phát triển ứng dụng</w:t>
+          </w:tcPr>
+          <w:p>
+            <w:r>
+              <w:t>Development Team</w:t>
             </w:r>
           </w:p>
         </w:tc>
@@ -1931,11 +1876,10 @@
         <w:tc>
           <w:tcPr>
             <w:tcW w:w="3117" w:type="dxa"/>
-            <w:vAlign w:val="center"/>
-          </w:tcPr>
-          <w:p>
-            <w:r>
-              <w:t>Nhóm phát triển ứng dụng</w:t>
+          </w:tcPr>
+          <w:p>
+            <w:r>
+              <w:t>Development Team</w:t>
             </w:r>
           </w:p>
         </w:tc>
@@ -1964,11 +1908,10 @@
         <w:tc>
           <w:tcPr>
             <w:tcW w:w="3117" w:type="dxa"/>
-            <w:vAlign w:val="center"/>
-          </w:tcPr>
-          <w:p>
-            <w:r>
-              <w:t>Nhóm phát triển ứng dụng</w:t>
+          </w:tcPr>
+          <w:p>
+            <w:r>
+              <w:t>Development Team</w:t>
             </w:r>
           </w:p>
         </w:tc>
@@ -1997,11 +1940,10 @@
         <w:tc>
           <w:tcPr>
             <w:tcW w:w="3117" w:type="dxa"/>
-            <w:vAlign w:val="center"/>
-          </w:tcPr>
-          <w:p>
-            <w:r>
-              <w:t>Nhóm phát triển ứng dụng</w:t>
+          </w:tcPr>
+          <w:p>
+            <w:r>
+              <w:t>Development Team</w:t>
             </w:r>
           </w:p>
         </w:tc>
@@ -2030,11 +1972,10 @@
         <w:tc>
           <w:tcPr>
             <w:tcW w:w="3117" w:type="dxa"/>
-            <w:vAlign w:val="center"/>
-          </w:tcPr>
-          <w:p>
-            <w:r>
-              <w:t>Nhóm phát triển ứng dụng</w:t>
+          </w:tcPr>
+          <w:p>
+            <w:r>
+              <w:t>Development Team</w:t>
             </w:r>
           </w:p>
         </w:tc>
@@ -2063,11 +2004,10 @@
         <w:tc>
           <w:tcPr>
             <w:tcW w:w="3117" w:type="dxa"/>
-            <w:vAlign w:val="center"/>
-          </w:tcPr>
-          <w:p>
-            <w:r>
-              <w:t>Nhóm phát triển ứng dụng</w:t>
+          </w:tcPr>
+          <w:p>
+            <w:r>
+              <w:t>Development Team</w:t>
             </w:r>
           </w:p>
         </w:tc>
@@ -2096,11 +2036,10 @@
         <w:tc>
           <w:tcPr>
             <w:tcW w:w="3117" w:type="dxa"/>
-            <w:vAlign w:val="center"/>
-          </w:tcPr>
-          <w:p>
-            <w:r>
-              <w:t>Nhóm phát triển ứng dụng</w:t>
+          </w:tcPr>
+          <w:p>
+            <w:r>
+              <w:t>Development Team</w:t>
             </w:r>
           </w:p>
         </w:tc>

</xml_diff>

<commit_message>
Fix use case and finish lab 1.3
</commit_message>
<xml_diff>
--- a/Lab 1/Lab 1.3/Requirement_Source_Tracibility_Matrix.docx
+++ b/Lab 1/Lab 1.3/Requirement_Source_Tracibility_Matrix.docx
@@ -74,7 +74,13 @@
           </w:tcPr>
           <w:p>
             <w:r>
-              <w:t>Sign in</w:t>
+              <w:t xml:space="preserve">Sign </w:t>
+            </w:r>
+            <w:r>
+              <w:t>I</w:t>
+            </w:r>
+            <w:r>
+              <w:t>n</w:t>
             </w:r>
           </w:p>
         </w:tc>
@@ -107,7 +113,13 @@
           </w:tcPr>
           <w:p>
             <w:r>
-              <w:t>Sign up</w:t>
+              <w:t xml:space="preserve">Sign </w:t>
+            </w:r>
+            <w:r>
+              <w:t>U</w:t>
+            </w:r>
+            <w:r>
+              <w:t>p</w:t>
             </w:r>
           </w:p>
         </w:tc>
@@ -139,29 +151,76 @@
           </w:tcPr>
           <w:p>
             <w:r>
-              <w:t>Searching health information</w:t>
-            </w:r>
-          </w:p>
-        </w:tc>
-        <w:tc>
-          <w:tcPr>
-            <w:tcW w:w="3117" w:type="dxa"/>
-          </w:tcPr>
-          <w:p>
-            <w:r>
-              <w:t>Development Team</w:t>
-            </w:r>
-          </w:p>
-        </w:tc>
-      </w:tr>
-      <w:tr>
-        <w:tc>
-          <w:tcPr>
-            <w:tcW w:w="1980" w:type="dxa"/>
-          </w:tcPr>
-          <w:p>
-            <w:r>
-              <w:t>3.1</w:t>
+              <w:t>Forget Password</w:t>
+            </w:r>
+          </w:p>
+        </w:tc>
+        <w:tc>
+          <w:tcPr>
+            <w:tcW w:w="3117" w:type="dxa"/>
+          </w:tcPr>
+          <w:p>
+            <w:r>
+              <w:t>Development Team</w:t>
+            </w:r>
+          </w:p>
+        </w:tc>
+      </w:tr>
+      <w:tr>
+        <w:tc>
+          <w:tcPr>
+            <w:tcW w:w="1980" w:type="dxa"/>
+          </w:tcPr>
+          <w:p>
+            <w:r>
+              <w:t>4</w:t>
+            </w:r>
+          </w:p>
+        </w:tc>
+        <w:tc>
+          <w:tcPr>
+            <w:tcW w:w="4253" w:type="dxa"/>
+          </w:tcPr>
+          <w:p>
+            <w:r>
+              <w:t xml:space="preserve">Searching </w:t>
+            </w:r>
+            <w:r>
+              <w:t>H</w:t>
+            </w:r>
+            <w:r>
+              <w:t xml:space="preserve">ealth </w:t>
+            </w:r>
+            <w:r>
+              <w:t>I</w:t>
+            </w:r>
+            <w:r>
+              <w:t>nformation</w:t>
+            </w:r>
+          </w:p>
+        </w:tc>
+        <w:tc>
+          <w:tcPr>
+            <w:tcW w:w="3117" w:type="dxa"/>
+          </w:tcPr>
+          <w:p>
+            <w:r>
+              <w:t>Development Team</w:t>
+            </w:r>
+          </w:p>
+        </w:tc>
+      </w:tr>
+      <w:tr>
+        <w:tc>
+          <w:tcPr>
+            <w:tcW w:w="1980" w:type="dxa"/>
+          </w:tcPr>
+          <w:p>
+            <w:r>
+              <w:t>4</w:t>
+            </w:r>
+            <w:r>
+              <w:t>.1</w:t>
             </w:r>
           </w:p>
         </w:tc>
@@ -193,7 +252,10 @@
           </w:tcPr>
           <w:p>
             <w:r>
-              <w:t>3.2</w:t>
+              <w:t>4</w:t>
+            </w:r>
+            <w:r>
+              <w:t>.2</w:t>
             </w:r>
           </w:p>
         </w:tc>
@@ -225,39 +287,54 @@
           </w:tcPr>
           <w:p>
             <w:r>
-              <w:t>4</w:t>
-            </w:r>
-          </w:p>
-        </w:tc>
-        <w:tc>
-          <w:tcPr>
-            <w:tcW w:w="4253" w:type="dxa"/>
-          </w:tcPr>
-          <w:p>
-            <w:r>
-              <w:t>Managing children information</w:t>
-            </w:r>
-          </w:p>
-        </w:tc>
-        <w:tc>
-          <w:tcPr>
-            <w:tcW w:w="3117" w:type="dxa"/>
-          </w:tcPr>
-          <w:p>
-            <w:r>
-              <w:t>Development Team</w:t>
-            </w:r>
-          </w:p>
-        </w:tc>
-      </w:tr>
-      <w:tr>
-        <w:tc>
-          <w:tcPr>
-            <w:tcW w:w="1980" w:type="dxa"/>
-          </w:tcPr>
-          <w:p>
-            <w:r>
-              <w:t>4.1</w:t>
+              <w:t>5</w:t>
+            </w:r>
+          </w:p>
+        </w:tc>
+        <w:tc>
+          <w:tcPr>
+            <w:tcW w:w="4253" w:type="dxa"/>
+          </w:tcPr>
+          <w:p>
+            <w:r>
+              <w:t xml:space="preserve">Managing </w:t>
+            </w:r>
+            <w:r>
+              <w:t>C</w:t>
+            </w:r>
+            <w:r>
+              <w:t xml:space="preserve">hildren </w:t>
+            </w:r>
+            <w:r>
+              <w:t>I</w:t>
+            </w:r>
+            <w:r>
+              <w:t>nformation</w:t>
+            </w:r>
+          </w:p>
+        </w:tc>
+        <w:tc>
+          <w:tcPr>
+            <w:tcW w:w="3117" w:type="dxa"/>
+          </w:tcPr>
+          <w:p>
+            <w:r>
+              <w:t>Development Team</w:t>
+            </w:r>
+          </w:p>
+        </w:tc>
+      </w:tr>
+      <w:tr>
+        <w:tc>
+          <w:tcPr>
+            <w:tcW w:w="1980" w:type="dxa"/>
+          </w:tcPr>
+          <w:p>
+            <w:r>
+              <w:t>5</w:t>
+            </w:r>
+            <w:r>
+              <w:t>.1</w:t>
             </w:r>
           </w:p>
         </w:tc>
@@ -289,7 +366,10 @@
           </w:tcPr>
           <w:p>
             <w:r>
-              <w:t>4.2</w:t>
+              <w:t>5</w:t>
+            </w:r>
+            <w:r>
+              <w:t>.2</w:t>
             </w:r>
           </w:p>
         </w:tc>
@@ -321,7 +401,10 @@
           </w:tcPr>
           <w:p>
             <w:r>
-              <w:t>4.3</w:t>
+              <w:t>5</w:t>
+            </w:r>
+            <w:r>
+              <w:t>.3</w:t>
             </w:r>
           </w:p>
         </w:tc>
@@ -353,7 +436,10 @@
           </w:tcPr>
           <w:p>
             <w:r>
-              <w:t>4.4</w:t>
+              <w:t>5</w:t>
+            </w:r>
+            <w:r>
+              <w:t>.4</w:t>
             </w:r>
           </w:p>
         </w:tc>
@@ -385,7 +471,10 @@
           </w:tcPr>
           <w:p>
             <w:r>
-              <w:t>4.5</w:t>
+              <w:t>5</w:t>
+            </w:r>
+            <w:r>
+              <w:t>.5</w:t>
             </w:r>
           </w:p>
         </w:tc>
@@ -417,39 +506,48 @@
           </w:tcPr>
           <w:p>
             <w:r>
-              <w:t>5</w:t>
-            </w:r>
-          </w:p>
-        </w:tc>
-        <w:tc>
-          <w:tcPr>
-            <w:tcW w:w="4253" w:type="dxa"/>
-          </w:tcPr>
-          <w:p>
-            <w:r>
-              <w:t>Tracking health</w:t>
-            </w:r>
-          </w:p>
-        </w:tc>
-        <w:tc>
-          <w:tcPr>
-            <w:tcW w:w="3117" w:type="dxa"/>
-          </w:tcPr>
-          <w:p>
-            <w:r>
-              <w:t>Development Team</w:t>
-            </w:r>
-          </w:p>
-        </w:tc>
-      </w:tr>
-      <w:tr>
-        <w:tc>
-          <w:tcPr>
-            <w:tcW w:w="1980" w:type="dxa"/>
-          </w:tcPr>
-          <w:p>
-            <w:r>
-              <w:t>5.1</w:t>
+              <w:t>6</w:t>
+            </w:r>
+          </w:p>
+        </w:tc>
+        <w:tc>
+          <w:tcPr>
+            <w:tcW w:w="4253" w:type="dxa"/>
+          </w:tcPr>
+          <w:p>
+            <w:r>
+              <w:t xml:space="preserve">Tracking </w:t>
+            </w:r>
+            <w:r>
+              <w:t>H</w:t>
+            </w:r>
+            <w:r>
+              <w:t>ealth</w:t>
+            </w:r>
+          </w:p>
+        </w:tc>
+        <w:tc>
+          <w:tcPr>
+            <w:tcW w:w="3117" w:type="dxa"/>
+          </w:tcPr>
+          <w:p>
+            <w:r>
+              <w:t>Development Team</w:t>
+            </w:r>
+          </w:p>
+        </w:tc>
+      </w:tr>
+      <w:tr>
+        <w:tc>
+          <w:tcPr>
+            <w:tcW w:w="1980" w:type="dxa"/>
+          </w:tcPr>
+          <w:p>
+            <w:r>
+              <w:t>6</w:t>
+            </w:r>
+            <w:r>
+              <w:t>.1</w:t>
             </w:r>
           </w:p>
         </w:tc>
@@ -481,7 +579,10 @@
           </w:tcPr>
           <w:p>
             <w:r>
-              <w:t>5.2</w:t>
+              <w:t>6</w:t>
+            </w:r>
+            <w:r>
+              <w:t>.2</w:t>
             </w:r>
           </w:p>
         </w:tc>
@@ -513,7 +614,10 @@
           </w:tcPr>
           <w:p>
             <w:r>
-              <w:t>5.3</w:t>
+              <w:t>6</w:t>
+            </w:r>
+            <w:r>
+              <w:t>.3</w:t>
             </w:r>
           </w:p>
         </w:tc>
@@ -545,39 +649,54 @@
           </w:tcPr>
           <w:p>
             <w:r>
-              <w:t>6</w:t>
-            </w:r>
-          </w:p>
-        </w:tc>
-        <w:tc>
-          <w:tcPr>
-            <w:tcW w:w="4253" w:type="dxa"/>
-          </w:tcPr>
-          <w:p>
-            <w:r>
-              <w:t>Storing health records</w:t>
-            </w:r>
-          </w:p>
-        </w:tc>
-        <w:tc>
-          <w:tcPr>
-            <w:tcW w:w="3117" w:type="dxa"/>
-          </w:tcPr>
-          <w:p>
-            <w:r>
-              <w:t>Development Team</w:t>
-            </w:r>
-          </w:p>
-        </w:tc>
-      </w:tr>
-      <w:tr>
-        <w:tc>
-          <w:tcPr>
-            <w:tcW w:w="1980" w:type="dxa"/>
-          </w:tcPr>
-          <w:p>
-            <w:r>
-              <w:t>6.1</w:t>
+              <w:t>7</w:t>
+            </w:r>
+          </w:p>
+        </w:tc>
+        <w:tc>
+          <w:tcPr>
+            <w:tcW w:w="4253" w:type="dxa"/>
+          </w:tcPr>
+          <w:p>
+            <w:r>
+              <w:t xml:space="preserve">Storing </w:t>
+            </w:r>
+            <w:r>
+              <w:t>H</w:t>
+            </w:r>
+            <w:r>
+              <w:t xml:space="preserve">ealth </w:t>
+            </w:r>
+            <w:r>
+              <w:t>R</w:t>
+            </w:r>
+            <w:r>
+              <w:t>ecords</w:t>
+            </w:r>
+          </w:p>
+        </w:tc>
+        <w:tc>
+          <w:tcPr>
+            <w:tcW w:w="3117" w:type="dxa"/>
+          </w:tcPr>
+          <w:p>
+            <w:r>
+              <w:t>Development Team</w:t>
+            </w:r>
+          </w:p>
+        </w:tc>
+      </w:tr>
+      <w:tr>
+        <w:tc>
+          <w:tcPr>
+            <w:tcW w:w="1980" w:type="dxa"/>
+          </w:tcPr>
+          <w:p>
+            <w:r>
+              <w:t>7</w:t>
+            </w:r>
+            <w:r>
+              <w:t>.1</w:t>
             </w:r>
           </w:p>
         </w:tc>
@@ -609,7 +728,10 @@
           </w:tcPr>
           <w:p>
             <w:r>
-              <w:t>6.1.1</w:t>
+              <w:t>7</w:t>
+            </w:r>
+            <w:r>
+              <w:t>.1.1</w:t>
             </w:r>
           </w:p>
         </w:tc>
@@ -641,7 +763,10 @@
           </w:tcPr>
           <w:p>
             <w:r>
-              <w:t>6.1.2</w:t>
+              <w:t>7</w:t>
+            </w:r>
+            <w:r>
+              <w:t>.1.2</w:t>
             </w:r>
           </w:p>
         </w:tc>
@@ -673,7 +798,10 @@
           </w:tcPr>
           <w:p>
             <w:r>
-              <w:t>6.1.3</w:t>
+              <w:t>7</w:t>
+            </w:r>
+            <w:r>
+              <w:t>.1.3</w:t>
             </w:r>
           </w:p>
         </w:tc>
@@ -705,7 +833,10 @@
           </w:tcPr>
           <w:p>
             <w:r>
-              <w:t>6.1.4</w:t>
+              <w:t>7</w:t>
+            </w:r>
+            <w:r>
+              <w:t>.1.4</w:t>
             </w:r>
           </w:p>
         </w:tc>
@@ -737,7 +868,10 @@
           </w:tcPr>
           <w:p>
             <w:r>
-              <w:t>6.1.5</w:t>
+              <w:t>7</w:t>
+            </w:r>
+            <w:r>
+              <w:t>.1.5</w:t>
             </w:r>
           </w:p>
         </w:tc>
@@ -769,7 +903,10 @@
           </w:tcPr>
           <w:p>
             <w:r>
-              <w:t>6.1.6</w:t>
+              <w:t>7</w:t>
+            </w:r>
+            <w:r>
+              <w:t>.1.6</w:t>
             </w:r>
           </w:p>
         </w:tc>
@@ -801,7 +938,10 @@
           </w:tcPr>
           <w:p>
             <w:r>
-              <w:t>6.2</w:t>
+              <w:t>7</w:t>
+            </w:r>
+            <w:r>
+              <w:t>.2</w:t>
             </w:r>
           </w:p>
         </w:tc>
@@ -833,7 +973,10 @@
           </w:tcPr>
           <w:p>
             <w:r>
-              <w:t>6.2.1</w:t>
+              <w:t>7</w:t>
+            </w:r>
+            <w:r>
+              <w:t>.2.1</w:t>
             </w:r>
           </w:p>
         </w:tc>
@@ -865,7 +1008,10 @@
           </w:tcPr>
           <w:p>
             <w:r>
-              <w:t>6.2.2</w:t>
+              <w:t>7</w:t>
+            </w:r>
+            <w:r>
+              <w:t>.2.2</w:t>
             </w:r>
           </w:p>
         </w:tc>
@@ -897,7 +1043,11 @@
           </w:tcPr>
           <w:p>
             <w:r>
-              <w:t>6.2.3</w:t>
+              <w:lastRenderedPageBreak/>
+              <w:t>7</w:t>
+            </w:r>
+            <w:r>
+              <w:t>.2.3</w:t>
             </w:r>
           </w:p>
         </w:tc>
@@ -929,872 +1079,962 @@
           </w:tcPr>
           <w:p>
             <w:r>
+              <w:t>7</w:t>
+            </w:r>
+            <w:r>
+              <w:t>.2.4</w:t>
+            </w:r>
+          </w:p>
+        </w:tc>
+        <w:tc>
+          <w:tcPr>
+            <w:tcW w:w="4253" w:type="dxa"/>
+          </w:tcPr>
+          <w:p>
+            <w:r>
+              <w:t>Update result</w:t>
+            </w:r>
+          </w:p>
+        </w:tc>
+        <w:tc>
+          <w:tcPr>
+            <w:tcW w:w="3117" w:type="dxa"/>
+          </w:tcPr>
+          <w:p>
+            <w:r>
+              <w:t>Development Team</w:t>
+            </w:r>
+          </w:p>
+        </w:tc>
+      </w:tr>
+      <w:tr>
+        <w:tc>
+          <w:tcPr>
+            <w:tcW w:w="1980" w:type="dxa"/>
+          </w:tcPr>
+          <w:p>
+            <w:r>
+              <w:t>7</w:t>
+            </w:r>
+            <w:r>
+              <w:t>.2.5</w:t>
+            </w:r>
+          </w:p>
+        </w:tc>
+        <w:tc>
+          <w:tcPr>
+            <w:tcW w:w="4253" w:type="dxa"/>
+          </w:tcPr>
+          <w:p>
+            <w:r>
+              <w:t>Delete result</w:t>
+            </w:r>
+          </w:p>
+        </w:tc>
+        <w:tc>
+          <w:tcPr>
+            <w:tcW w:w="3117" w:type="dxa"/>
+          </w:tcPr>
+          <w:p>
+            <w:r>
+              <w:t>Development Team</w:t>
+            </w:r>
+          </w:p>
+        </w:tc>
+      </w:tr>
+      <w:tr>
+        <w:tc>
+          <w:tcPr>
+            <w:tcW w:w="1980" w:type="dxa"/>
+          </w:tcPr>
+          <w:p>
+            <w:r>
+              <w:t>7</w:t>
+            </w:r>
+            <w:r>
+              <w:t>.2.6</w:t>
+            </w:r>
+          </w:p>
+        </w:tc>
+        <w:tc>
+          <w:tcPr>
+            <w:tcW w:w="4253" w:type="dxa"/>
+          </w:tcPr>
+          <w:p>
+            <w:r>
+              <w:t>Search child for result</w:t>
+            </w:r>
+          </w:p>
+        </w:tc>
+        <w:tc>
+          <w:tcPr>
+            <w:tcW w:w="3117" w:type="dxa"/>
+          </w:tcPr>
+          <w:p>
+            <w:r>
+              <w:t>Development Team</w:t>
+            </w:r>
+          </w:p>
+        </w:tc>
+      </w:tr>
+      <w:tr>
+        <w:tc>
+          <w:tcPr>
+            <w:tcW w:w="1980" w:type="dxa"/>
+          </w:tcPr>
+          <w:p>
+            <w:r>
+              <w:t>7</w:t>
+            </w:r>
+            <w:r>
+              <w:t>.3</w:t>
+            </w:r>
+          </w:p>
+        </w:tc>
+        <w:tc>
+          <w:tcPr>
+            <w:tcW w:w="4253" w:type="dxa"/>
+          </w:tcPr>
+          <w:p>
+            <w:r>
+              <w:t>Health issues</w:t>
+            </w:r>
+          </w:p>
+        </w:tc>
+        <w:tc>
+          <w:tcPr>
+            <w:tcW w:w="3117" w:type="dxa"/>
+          </w:tcPr>
+          <w:p>
+            <w:r>
+              <w:t>Development Team</w:t>
+            </w:r>
+          </w:p>
+        </w:tc>
+      </w:tr>
+      <w:tr>
+        <w:tc>
+          <w:tcPr>
+            <w:tcW w:w="1980" w:type="dxa"/>
+          </w:tcPr>
+          <w:p>
+            <w:r>
+              <w:t>7</w:t>
+            </w:r>
+            <w:r>
+              <w:t>.3.1</w:t>
+            </w:r>
+          </w:p>
+        </w:tc>
+        <w:tc>
+          <w:tcPr>
+            <w:tcW w:w="4253" w:type="dxa"/>
+          </w:tcPr>
+          <w:p>
+            <w:r>
+              <w:t>Search issue</w:t>
+            </w:r>
+          </w:p>
+        </w:tc>
+        <w:tc>
+          <w:tcPr>
+            <w:tcW w:w="3117" w:type="dxa"/>
+          </w:tcPr>
+          <w:p>
+            <w:r>
+              <w:t>Development Team</w:t>
+            </w:r>
+          </w:p>
+        </w:tc>
+      </w:tr>
+      <w:tr>
+        <w:tc>
+          <w:tcPr>
+            <w:tcW w:w="1980" w:type="dxa"/>
+          </w:tcPr>
+          <w:p>
+            <w:r>
+              <w:t>7</w:t>
+            </w:r>
+            <w:r>
+              <w:t>.3.2</w:t>
+            </w:r>
+          </w:p>
+        </w:tc>
+        <w:tc>
+          <w:tcPr>
+            <w:tcW w:w="4253" w:type="dxa"/>
+          </w:tcPr>
+          <w:p>
+            <w:r>
+              <w:t>Create issue</w:t>
+            </w:r>
+          </w:p>
+        </w:tc>
+        <w:tc>
+          <w:tcPr>
+            <w:tcW w:w="3117" w:type="dxa"/>
+          </w:tcPr>
+          <w:p>
+            <w:r>
+              <w:t>Development Team</w:t>
+            </w:r>
+          </w:p>
+        </w:tc>
+      </w:tr>
+      <w:tr>
+        <w:tc>
+          <w:tcPr>
+            <w:tcW w:w="1980" w:type="dxa"/>
+          </w:tcPr>
+          <w:p>
+            <w:r>
+              <w:t>7</w:t>
+            </w:r>
+            <w:r>
+              <w:t>.3.3</w:t>
+            </w:r>
+          </w:p>
+        </w:tc>
+        <w:tc>
+          <w:tcPr>
+            <w:tcW w:w="4253" w:type="dxa"/>
+          </w:tcPr>
+          <w:p>
+            <w:r>
+              <w:t>Read issue</w:t>
+            </w:r>
+          </w:p>
+        </w:tc>
+        <w:tc>
+          <w:tcPr>
+            <w:tcW w:w="3117" w:type="dxa"/>
+          </w:tcPr>
+          <w:p>
+            <w:r>
+              <w:t>Development Team</w:t>
+            </w:r>
+          </w:p>
+        </w:tc>
+      </w:tr>
+      <w:tr>
+        <w:tc>
+          <w:tcPr>
+            <w:tcW w:w="1980" w:type="dxa"/>
+          </w:tcPr>
+          <w:p>
+            <w:r>
+              <w:t>7</w:t>
+            </w:r>
+            <w:r>
+              <w:t>.3.4</w:t>
+            </w:r>
+          </w:p>
+        </w:tc>
+        <w:tc>
+          <w:tcPr>
+            <w:tcW w:w="4253" w:type="dxa"/>
+          </w:tcPr>
+          <w:p>
+            <w:r>
+              <w:t>Update issue</w:t>
+            </w:r>
+          </w:p>
+        </w:tc>
+        <w:tc>
+          <w:tcPr>
+            <w:tcW w:w="3117" w:type="dxa"/>
+          </w:tcPr>
+          <w:p>
+            <w:r>
+              <w:t>Development Team</w:t>
+            </w:r>
+          </w:p>
+        </w:tc>
+      </w:tr>
+      <w:tr>
+        <w:tc>
+          <w:tcPr>
+            <w:tcW w:w="1980" w:type="dxa"/>
+          </w:tcPr>
+          <w:p>
+            <w:r>
+              <w:t>7</w:t>
+            </w:r>
+            <w:r>
+              <w:t>.3.5</w:t>
+            </w:r>
+          </w:p>
+        </w:tc>
+        <w:tc>
+          <w:tcPr>
+            <w:tcW w:w="4253" w:type="dxa"/>
+          </w:tcPr>
+          <w:p>
+            <w:r>
+              <w:t>Delete issue</w:t>
+            </w:r>
+          </w:p>
+        </w:tc>
+        <w:tc>
+          <w:tcPr>
+            <w:tcW w:w="3117" w:type="dxa"/>
+          </w:tcPr>
+          <w:p>
+            <w:r>
+              <w:t>Development Team</w:t>
+            </w:r>
+          </w:p>
+        </w:tc>
+      </w:tr>
+      <w:tr>
+        <w:tc>
+          <w:tcPr>
+            <w:tcW w:w="1980" w:type="dxa"/>
+          </w:tcPr>
+          <w:p>
+            <w:r>
+              <w:t>7</w:t>
+            </w:r>
+            <w:r>
+              <w:t>.3.6</w:t>
+            </w:r>
+          </w:p>
+        </w:tc>
+        <w:tc>
+          <w:tcPr>
+            <w:tcW w:w="4253" w:type="dxa"/>
+          </w:tcPr>
+          <w:p>
+            <w:r>
+              <w:t>Search child for issue</w:t>
+            </w:r>
+          </w:p>
+        </w:tc>
+        <w:tc>
+          <w:tcPr>
+            <w:tcW w:w="3117" w:type="dxa"/>
+          </w:tcPr>
+          <w:p>
+            <w:r>
+              <w:t>Development Team</w:t>
+            </w:r>
+          </w:p>
+        </w:tc>
+      </w:tr>
+      <w:tr>
+        <w:tc>
+          <w:tcPr>
+            <w:tcW w:w="1980" w:type="dxa"/>
+          </w:tcPr>
+          <w:p>
+            <w:r>
+              <w:t>8</w:t>
+            </w:r>
+          </w:p>
+        </w:tc>
+        <w:tc>
+          <w:tcPr>
+            <w:tcW w:w="4253" w:type="dxa"/>
+          </w:tcPr>
+          <w:p>
+            <w:r>
+              <w:t xml:space="preserve">Consulting </w:t>
+            </w:r>
+            <w:r>
+              <w:t>H</w:t>
+            </w:r>
+            <w:r>
+              <w:t>ealthcare</w:t>
+            </w:r>
+          </w:p>
+        </w:tc>
+        <w:tc>
+          <w:tcPr>
+            <w:tcW w:w="3117" w:type="dxa"/>
+          </w:tcPr>
+          <w:p>
+            <w:r>
+              <w:t>Development Team</w:t>
+            </w:r>
+          </w:p>
+        </w:tc>
+      </w:tr>
+      <w:tr>
+        <w:tc>
+          <w:tcPr>
+            <w:tcW w:w="1980" w:type="dxa"/>
+          </w:tcPr>
+          <w:p>
+            <w:r>
+              <w:t>8</w:t>
+            </w:r>
+            <w:r>
+              <w:t>.1</w:t>
+            </w:r>
+          </w:p>
+        </w:tc>
+        <w:tc>
+          <w:tcPr>
+            <w:tcW w:w="4253" w:type="dxa"/>
+          </w:tcPr>
+          <w:p>
+            <w:r>
+              <w:t>Create consultation</w:t>
+            </w:r>
+          </w:p>
+        </w:tc>
+        <w:tc>
+          <w:tcPr>
+            <w:tcW w:w="3117" w:type="dxa"/>
+          </w:tcPr>
+          <w:p>
+            <w:r>
+              <w:t>Development Team</w:t>
+            </w:r>
+          </w:p>
+        </w:tc>
+      </w:tr>
+      <w:tr>
+        <w:tc>
+          <w:tcPr>
+            <w:tcW w:w="1980" w:type="dxa"/>
+          </w:tcPr>
+          <w:p>
+            <w:r>
+              <w:t>8</w:t>
+            </w:r>
+            <w:r>
+              <w:t>.2</w:t>
+            </w:r>
+          </w:p>
+        </w:tc>
+        <w:tc>
+          <w:tcPr>
+            <w:tcW w:w="4253" w:type="dxa"/>
+          </w:tcPr>
+          <w:p>
+            <w:r>
+              <w:t>Consultation</w:t>
+            </w:r>
+            <w:r>
+              <w:t xml:space="preserve"> history</w:t>
+            </w:r>
+          </w:p>
+        </w:tc>
+        <w:tc>
+          <w:tcPr>
+            <w:tcW w:w="3117" w:type="dxa"/>
+          </w:tcPr>
+          <w:p>
+            <w:r>
+              <w:t>Development Team</w:t>
+            </w:r>
+          </w:p>
+        </w:tc>
+      </w:tr>
+      <w:tr>
+        <w:tc>
+          <w:tcPr>
+            <w:tcW w:w="1980" w:type="dxa"/>
+          </w:tcPr>
+          <w:p>
+            <w:r>
+              <w:t>8.2.1</w:t>
+            </w:r>
+          </w:p>
+        </w:tc>
+        <w:tc>
+          <w:tcPr>
+            <w:tcW w:w="4253" w:type="dxa"/>
+          </w:tcPr>
+          <w:p>
+            <w:r>
+              <w:t>View consultation</w:t>
+            </w:r>
+          </w:p>
+        </w:tc>
+        <w:tc>
+          <w:tcPr>
+            <w:tcW w:w="3117" w:type="dxa"/>
+          </w:tcPr>
+          <w:p>
+            <w:r>
+              <w:t>Development Team</w:t>
+            </w:r>
+          </w:p>
+        </w:tc>
+      </w:tr>
+      <w:tr>
+        <w:tc>
+          <w:tcPr>
+            <w:tcW w:w="1980" w:type="dxa"/>
+          </w:tcPr>
+          <w:p>
+            <w:r>
+              <w:t>8.2.2</w:t>
+            </w:r>
+          </w:p>
+        </w:tc>
+        <w:tc>
+          <w:tcPr>
+            <w:tcW w:w="4253" w:type="dxa"/>
+          </w:tcPr>
+          <w:p>
+            <w:r>
+              <w:t>Search consultation</w:t>
+            </w:r>
+          </w:p>
+        </w:tc>
+        <w:tc>
+          <w:tcPr>
+            <w:tcW w:w="3117" w:type="dxa"/>
+          </w:tcPr>
+          <w:p>
+            <w:r>
+              <w:t>Development Team</w:t>
+            </w:r>
+          </w:p>
+        </w:tc>
+      </w:tr>
+      <w:tr>
+        <w:tc>
+          <w:tcPr>
+            <w:tcW w:w="1980" w:type="dxa"/>
+          </w:tcPr>
+          <w:p>
+            <w:r>
+              <w:t>9</w:t>
+            </w:r>
+          </w:p>
+        </w:tc>
+        <w:tc>
+          <w:tcPr>
+            <w:tcW w:w="4253" w:type="dxa"/>
+          </w:tcPr>
+          <w:p>
+            <w:r>
+              <w:t>Consulting Agreement</w:t>
+            </w:r>
+          </w:p>
+        </w:tc>
+        <w:tc>
+          <w:tcPr>
+            <w:tcW w:w="3117" w:type="dxa"/>
+          </w:tcPr>
+          <w:p>
+            <w:r>
+              <w:t>Development Team</w:t>
+            </w:r>
+          </w:p>
+        </w:tc>
+      </w:tr>
+      <w:tr>
+        <w:tc>
+          <w:tcPr>
+            <w:tcW w:w="1980" w:type="dxa"/>
+          </w:tcPr>
+          <w:p>
+            <w:r>
+              <w:t>10</w:t>
+            </w:r>
+          </w:p>
+        </w:tc>
+        <w:tc>
+          <w:tcPr>
+            <w:tcW w:w="4253" w:type="dxa"/>
+          </w:tcPr>
+          <w:p>
+            <w:r>
+              <w:t xml:space="preserve">Reminding </w:t>
+            </w:r>
+            <w:r>
+              <w:t>S</w:t>
+            </w:r>
+            <w:r>
+              <w:t>chedule</w:t>
+            </w:r>
+          </w:p>
+        </w:tc>
+        <w:tc>
+          <w:tcPr>
+            <w:tcW w:w="3117" w:type="dxa"/>
+          </w:tcPr>
+          <w:p>
+            <w:r>
+              <w:t>Development Team</w:t>
+            </w:r>
+          </w:p>
+        </w:tc>
+      </w:tr>
+      <w:tr>
+        <w:tc>
+          <w:tcPr>
+            <w:tcW w:w="1980" w:type="dxa"/>
+          </w:tcPr>
+          <w:p>
+            <w:r>
+              <w:t>10</w:t>
+            </w:r>
+            <w:r>
+              <w:t>.1</w:t>
+            </w:r>
+          </w:p>
+        </w:tc>
+        <w:tc>
+          <w:tcPr>
+            <w:tcW w:w="4253" w:type="dxa"/>
+          </w:tcPr>
+          <w:p>
+            <w:r>
+              <w:t xml:space="preserve">Reminder </w:t>
+            </w:r>
+            <w:r>
+              <w:t>s</w:t>
+            </w:r>
+            <w:r>
+              <w:t>witch</w:t>
+            </w:r>
+          </w:p>
+        </w:tc>
+        <w:tc>
+          <w:tcPr>
+            <w:tcW w:w="3117" w:type="dxa"/>
+          </w:tcPr>
+          <w:p>
+            <w:r>
+              <w:t>Development Team</w:t>
+            </w:r>
+          </w:p>
+        </w:tc>
+      </w:tr>
+      <w:tr>
+        <w:tc>
+          <w:tcPr>
+            <w:tcW w:w="1980" w:type="dxa"/>
+          </w:tcPr>
+          <w:p>
+            <w:r>
+              <w:t>10</w:t>
+            </w:r>
+            <w:r>
+              <w:t>.2</w:t>
+            </w:r>
+          </w:p>
+        </w:tc>
+        <w:tc>
+          <w:tcPr>
+            <w:tcW w:w="4253" w:type="dxa"/>
+          </w:tcPr>
+          <w:p>
+            <w:r>
+              <w:t>Manager health check-up</w:t>
+            </w:r>
+          </w:p>
+        </w:tc>
+        <w:tc>
+          <w:tcPr>
+            <w:tcW w:w="3117" w:type="dxa"/>
+          </w:tcPr>
+          <w:p>
+            <w:r>
+              <w:t>Development Team</w:t>
+            </w:r>
+          </w:p>
+        </w:tc>
+      </w:tr>
+      <w:tr>
+        <w:tc>
+          <w:tcPr>
+            <w:tcW w:w="1980" w:type="dxa"/>
+          </w:tcPr>
+          <w:p>
+            <w:r>
+              <w:t>10</w:t>
+            </w:r>
+            <w:r>
+              <w:t>.2.1</w:t>
+            </w:r>
+          </w:p>
+        </w:tc>
+        <w:tc>
+          <w:tcPr>
+            <w:tcW w:w="4253" w:type="dxa"/>
+          </w:tcPr>
+          <w:p>
+            <w:r>
+              <w:t>Search check-up</w:t>
+            </w:r>
+          </w:p>
+        </w:tc>
+        <w:tc>
+          <w:tcPr>
+            <w:tcW w:w="3117" w:type="dxa"/>
+          </w:tcPr>
+          <w:p>
+            <w:r>
+              <w:t>Development Team</w:t>
+            </w:r>
+          </w:p>
+        </w:tc>
+      </w:tr>
+      <w:tr>
+        <w:tc>
+          <w:tcPr>
+            <w:tcW w:w="1980" w:type="dxa"/>
+          </w:tcPr>
+          <w:p>
+            <w:r>
+              <w:t>10</w:t>
+            </w:r>
+            <w:r>
+              <w:t>.2.2</w:t>
+            </w:r>
+          </w:p>
+        </w:tc>
+        <w:tc>
+          <w:tcPr>
+            <w:tcW w:w="4253" w:type="dxa"/>
+          </w:tcPr>
+          <w:p>
+            <w:r>
+              <w:t>Create check-up</w:t>
+            </w:r>
+          </w:p>
+        </w:tc>
+        <w:tc>
+          <w:tcPr>
+            <w:tcW w:w="3117" w:type="dxa"/>
+          </w:tcPr>
+          <w:p>
+            <w:r>
+              <w:t>Development Team</w:t>
+            </w:r>
+          </w:p>
+        </w:tc>
+      </w:tr>
+      <w:tr>
+        <w:tc>
+          <w:tcPr>
+            <w:tcW w:w="1980" w:type="dxa"/>
+          </w:tcPr>
+          <w:p>
+            <w:r>
+              <w:t>10</w:t>
+            </w:r>
+            <w:r>
+              <w:t>.2.3</w:t>
+            </w:r>
+          </w:p>
+        </w:tc>
+        <w:tc>
+          <w:tcPr>
+            <w:tcW w:w="4253" w:type="dxa"/>
+          </w:tcPr>
+          <w:p>
+            <w:r>
+              <w:t>Read check-up</w:t>
+            </w:r>
+          </w:p>
+        </w:tc>
+        <w:tc>
+          <w:tcPr>
+            <w:tcW w:w="3117" w:type="dxa"/>
+          </w:tcPr>
+          <w:p>
+            <w:r>
+              <w:t>Development Team</w:t>
+            </w:r>
+          </w:p>
+        </w:tc>
+      </w:tr>
+      <w:tr>
+        <w:tc>
+          <w:tcPr>
+            <w:tcW w:w="1980" w:type="dxa"/>
+          </w:tcPr>
+          <w:p>
+            <w:r>
+              <w:t>10</w:t>
+            </w:r>
+            <w:r>
+              <w:t>.2.4</w:t>
+            </w:r>
+          </w:p>
+        </w:tc>
+        <w:tc>
+          <w:tcPr>
+            <w:tcW w:w="4253" w:type="dxa"/>
+          </w:tcPr>
+          <w:p>
+            <w:r>
+              <w:t>Update check-up</w:t>
+            </w:r>
+          </w:p>
+        </w:tc>
+        <w:tc>
+          <w:tcPr>
+            <w:tcW w:w="3117" w:type="dxa"/>
+          </w:tcPr>
+          <w:p>
+            <w:r>
+              <w:t>Development Team</w:t>
+            </w:r>
+          </w:p>
+        </w:tc>
+      </w:tr>
+      <w:tr>
+        <w:tc>
+          <w:tcPr>
+            <w:tcW w:w="1980" w:type="dxa"/>
+          </w:tcPr>
+          <w:p>
+            <w:r>
+              <w:t>10</w:t>
+            </w:r>
+            <w:r>
+              <w:t>.2.5</w:t>
+            </w:r>
+          </w:p>
+        </w:tc>
+        <w:tc>
+          <w:tcPr>
+            <w:tcW w:w="4253" w:type="dxa"/>
+          </w:tcPr>
+          <w:p>
+            <w:r>
+              <w:t>Delete check-up</w:t>
+            </w:r>
+          </w:p>
+        </w:tc>
+        <w:tc>
+          <w:tcPr>
+            <w:tcW w:w="3117" w:type="dxa"/>
+          </w:tcPr>
+          <w:p>
+            <w:r>
+              <w:t>Development Team</w:t>
+            </w:r>
+          </w:p>
+        </w:tc>
+      </w:tr>
+      <w:tr>
+        <w:tc>
+          <w:tcPr>
+            <w:tcW w:w="1980" w:type="dxa"/>
+          </w:tcPr>
+          <w:p>
+            <w:r>
+              <w:t>10</w:t>
+            </w:r>
+            <w:r>
+              <w:t>.2.6</w:t>
+            </w:r>
+          </w:p>
+        </w:tc>
+        <w:tc>
+          <w:tcPr>
+            <w:tcW w:w="4253" w:type="dxa"/>
+          </w:tcPr>
+          <w:p>
+            <w:r>
+              <w:t>Search child for check-up</w:t>
+            </w:r>
+          </w:p>
+        </w:tc>
+        <w:tc>
+          <w:tcPr>
+            <w:tcW w:w="3117" w:type="dxa"/>
+          </w:tcPr>
+          <w:p>
+            <w:r>
+              <w:t>Development Team</w:t>
+            </w:r>
+          </w:p>
+        </w:tc>
+      </w:tr>
+      <w:tr>
+        <w:tc>
+          <w:tcPr>
+            <w:tcW w:w="1980" w:type="dxa"/>
+          </w:tcPr>
+          <w:p>
+            <w:r>
+              <w:t>10</w:t>
+            </w:r>
+            <w:r>
+              <w:t>.3</w:t>
+            </w:r>
+          </w:p>
+        </w:tc>
+        <w:tc>
+          <w:tcPr>
+            <w:tcW w:w="4253" w:type="dxa"/>
+          </w:tcPr>
+          <w:p>
+            <w:r>
+              <w:t>Manager vaccination</w:t>
+            </w:r>
+          </w:p>
+        </w:tc>
+        <w:tc>
+          <w:tcPr>
+            <w:tcW w:w="3117" w:type="dxa"/>
+          </w:tcPr>
+          <w:p>
+            <w:r>
+              <w:t>Development Team</w:t>
+            </w:r>
+          </w:p>
+        </w:tc>
+      </w:tr>
+      <w:tr>
+        <w:tc>
+          <w:tcPr>
+            <w:tcW w:w="1980" w:type="dxa"/>
+          </w:tcPr>
+          <w:p>
+            <w:r>
+              <w:t>10</w:t>
+            </w:r>
+            <w:r>
+              <w:t>.3.1</w:t>
+            </w:r>
+          </w:p>
+        </w:tc>
+        <w:tc>
+          <w:tcPr>
+            <w:tcW w:w="4253" w:type="dxa"/>
+          </w:tcPr>
+          <w:p>
+            <w:r>
+              <w:t>Search vaccination</w:t>
+            </w:r>
+          </w:p>
+        </w:tc>
+        <w:tc>
+          <w:tcPr>
+            <w:tcW w:w="3117" w:type="dxa"/>
+          </w:tcPr>
+          <w:p>
+            <w:r>
+              <w:t>Development Team</w:t>
+            </w:r>
+          </w:p>
+        </w:tc>
+      </w:tr>
+      <w:tr>
+        <w:tc>
+          <w:tcPr>
+            <w:tcW w:w="1980" w:type="dxa"/>
+          </w:tcPr>
+          <w:p>
+            <w:r>
               <w:lastRenderedPageBreak/>
-              <w:t>6.2.4</w:t>
-            </w:r>
-          </w:p>
-        </w:tc>
-        <w:tc>
-          <w:tcPr>
-            <w:tcW w:w="4253" w:type="dxa"/>
-          </w:tcPr>
-          <w:p>
-            <w:r>
-              <w:t>Update result</w:t>
-            </w:r>
-          </w:p>
-        </w:tc>
-        <w:tc>
-          <w:tcPr>
-            <w:tcW w:w="3117" w:type="dxa"/>
-          </w:tcPr>
-          <w:p>
-            <w:r>
-              <w:t>Development Team</w:t>
-            </w:r>
-          </w:p>
-        </w:tc>
-      </w:tr>
-      <w:tr>
-        <w:tc>
-          <w:tcPr>
-            <w:tcW w:w="1980" w:type="dxa"/>
-          </w:tcPr>
-          <w:p>
-            <w:r>
-              <w:t>6.2.5</w:t>
-            </w:r>
-          </w:p>
-        </w:tc>
-        <w:tc>
-          <w:tcPr>
-            <w:tcW w:w="4253" w:type="dxa"/>
-          </w:tcPr>
-          <w:p>
-            <w:r>
-              <w:t>Delete result</w:t>
-            </w:r>
-          </w:p>
-        </w:tc>
-        <w:tc>
-          <w:tcPr>
-            <w:tcW w:w="3117" w:type="dxa"/>
-          </w:tcPr>
-          <w:p>
-            <w:r>
-              <w:t>Development Team</w:t>
-            </w:r>
-          </w:p>
-        </w:tc>
-      </w:tr>
-      <w:tr>
-        <w:tc>
-          <w:tcPr>
-            <w:tcW w:w="1980" w:type="dxa"/>
-          </w:tcPr>
-          <w:p>
-            <w:r>
-              <w:t>6.2.6</w:t>
-            </w:r>
-          </w:p>
-        </w:tc>
-        <w:tc>
-          <w:tcPr>
-            <w:tcW w:w="4253" w:type="dxa"/>
-          </w:tcPr>
-          <w:p>
-            <w:r>
-              <w:t>Search child for result</w:t>
-            </w:r>
-          </w:p>
-        </w:tc>
-        <w:tc>
-          <w:tcPr>
-            <w:tcW w:w="3117" w:type="dxa"/>
-          </w:tcPr>
-          <w:p>
-            <w:r>
-              <w:t>Development Team</w:t>
-            </w:r>
-          </w:p>
-        </w:tc>
-      </w:tr>
-      <w:tr>
-        <w:tc>
-          <w:tcPr>
-            <w:tcW w:w="1980" w:type="dxa"/>
-          </w:tcPr>
-          <w:p>
-            <w:r>
-              <w:t>6.3</w:t>
-            </w:r>
-          </w:p>
-        </w:tc>
-        <w:tc>
-          <w:tcPr>
-            <w:tcW w:w="4253" w:type="dxa"/>
-          </w:tcPr>
-          <w:p>
-            <w:r>
-              <w:t>Health issues</w:t>
-            </w:r>
-          </w:p>
-        </w:tc>
-        <w:tc>
-          <w:tcPr>
-            <w:tcW w:w="3117" w:type="dxa"/>
-          </w:tcPr>
-          <w:p>
-            <w:r>
-              <w:t>Development Team</w:t>
-            </w:r>
-          </w:p>
-        </w:tc>
-      </w:tr>
-      <w:tr>
-        <w:tc>
-          <w:tcPr>
-            <w:tcW w:w="1980" w:type="dxa"/>
-          </w:tcPr>
-          <w:p>
-            <w:r>
-              <w:t>6.3.1</w:t>
-            </w:r>
-          </w:p>
-        </w:tc>
-        <w:tc>
-          <w:tcPr>
-            <w:tcW w:w="4253" w:type="dxa"/>
-          </w:tcPr>
-          <w:p>
-            <w:r>
-              <w:t>Search issue</w:t>
-            </w:r>
-          </w:p>
-        </w:tc>
-        <w:tc>
-          <w:tcPr>
-            <w:tcW w:w="3117" w:type="dxa"/>
-          </w:tcPr>
-          <w:p>
-            <w:r>
-              <w:t>Development Team</w:t>
-            </w:r>
-          </w:p>
-        </w:tc>
-      </w:tr>
-      <w:tr>
-        <w:tc>
-          <w:tcPr>
-            <w:tcW w:w="1980" w:type="dxa"/>
-          </w:tcPr>
-          <w:p>
-            <w:r>
-              <w:t>6.3.2</w:t>
-            </w:r>
-          </w:p>
-        </w:tc>
-        <w:tc>
-          <w:tcPr>
-            <w:tcW w:w="4253" w:type="dxa"/>
-          </w:tcPr>
-          <w:p>
-            <w:r>
-              <w:t>Create issue</w:t>
-            </w:r>
-          </w:p>
-        </w:tc>
-        <w:tc>
-          <w:tcPr>
-            <w:tcW w:w="3117" w:type="dxa"/>
-          </w:tcPr>
-          <w:p>
-            <w:r>
-              <w:t>Development Team</w:t>
-            </w:r>
-          </w:p>
-        </w:tc>
-      </w:tr>
-      <w:tr>
-        <w:tc>
-          <w:tcPr>
-            <w:tcW w:w="1980" w:type="dxa"/>
-          </w:tcPr>
-          <w:p>
-            <w:r>
-              <w:t>6.3.3</w:t>
-            </w:r>
-          </w:p>
-        </w:tc>
-        <w:tc>
-          <w:tcPr>
-            <w:tcW w:w="4253" w:type="dxa"/>
-          </w:tcPr>
-          <w:p>
-            <w:r>
-              <w:t>Read issue</w:t>
-            </w:r>
-          </w:p>
-        </w:tc>
-        <w:tc>
-          <w:tcPr>
-            <w:tcW w:w="3117" w:type="dxa"/>
-          </w:tcPr>
-          <w:p>
-            <w:r>
-              <w:t>Development Team</w:t>
-            </w:r>
-          </w:p>
-        </w:tc>
-      </w:tr>
-      <w:tr>
-        <w:tc>
-          <w:tcPr>
-            <w:tcW w:w="1980" w:type="dxa"/>
-          </w:tcPr>
-          <w:p>
-            <w:r>
-              <w:t>6.3.4</w:t>
-            </w:r>
-          </w:p>
-        </w:tc>
-        <w:tc>
-          <w:tcPr>
-            <w:tcW w:w="4253" w:type="dxa"/>
-          </w:tcPr>
-          <w:p>
-            <w:r>
-              <w:t>Update issue</w:t>
-            </w:r>
-          </w:p>
-        </w:tc>
-        <w:tc>
-          <w:tcPr>
-            <w:tcW w:w="3117" w:type="dxa"/>
-          </w:tcPr>
-          <w:p>
-            <w:r>
-              <w:t>Development Team</w:t>
-            </w:r>
-          </w:p>
-        </w:tc>
-      </w:tr>
-      <w:tr>
-        <w:tc>
-          <w:tcPr>
-            <w:tcW w:w="1980" w:type="dxa"/>
-          </w:tcPr>
-          <w:p>
-            <w:r>
-              <w:t>6.3.5</w:t>
-            </w:r>
-          </w:p>
-        </w:tc>
-        <w:tc>
-          <w:tcPr>
-            <w:tcW w:w="4253" w:type="dxa"/>
-          </w:tcPr>
-          <w:p>
-            <w:r>
-              <w:t>Delete issue</w:t>
-            </w:r>
-          </w:p>
-        </w:tc>
-        <w:tc>
-          <w:tcPr>
-            <w:tcW w:w="3117" w:type="dxa"/>
-          </w:tcPr>
-          <w:p>
-            <w:r>
-              <w:t>Development Team</w:t>
-            </w:r>
-          </w:p>
-        </w:tc>
-      </w:tr>
-      <w:tr>
-        <w:tc>
-          <w:tcPr>
-            <w:tcW w:w="1980" w:type="dxa"/>
-          </w:tcPr>
-          <w:p>
-            <w:r>
-              <w:t>6.3.6</w:t>
-            </w:r>
-          </w:p>
-        </w:tc>
-        <w:tc>
-          <w:tcPr>
-            <w:tcW w:w="4253" w:type="dxa"/>
-          </w:tcPr>
-          <w:p>
-            <w:r>
-              <w:t>Search child for issue</w:t>
-            </w:r>
-          </w:p>
-        </w:tc>
-        <w:tc>
-          <w:tcPr>
-            <w:tcW w:w="3117" w:type="dxa"/>
-          </w:tcPr>
-          <w:p>
-            <w:r>
-              <w:t>Development Team</w:t>
-            </w:r>
-          </w:p>
-        </w:tc>
-      </w:tr>
-      <w:tr>
-        <w:tc>
-          <w:tcPr>
-            <w:tcW w:w="1980" w:type="dxa"/>
-          </w:tcPr>
-          <w:p>
-            <w:r>
-              <w:t>7</w:t>
-            </w:r>
-          </w:p>
-        </w:tc>
-        <w:tc>
-          <w:tcPr>
-            <w:tcW w:w="4253" w:type="dxa"/>
-          </w:tcPr>
-          <w:p>
-            <w:r>
-              <w:t>Consulting healthcare</w:t>
-            </w:r>
-          </w:p>
-        </w:tc>
-        <w:tc>
-          <w:tcPr>
-            <w:tcW w:w="3117" w:type="dxa"/>
-          </w:tcPr>
-          <w:p>
-            <w:r>
-              <w:t>Development Team</w:t>
-            </w:r>
-          </w:p>
-        </w:tc>
-      </w:tr>
-      <w:tr>
-        <w:tc>
-          <w:tcPr>
-            <w:tcW w:w="1980" w:type="dxa"/>
-          </w:tcPr>
-          <w:p>
-            <w:r>
-              <w:t>7.1</w:t>
-            </w:r>
-          </w:p>
-        </w:tc>
-        <w:tc>
-          <w:tcPr>
-            <w:tcW w:w="4253" w:type="dxa"/>
-          </w:tcPr>
-          <w:p>
-            <w:r>
-              <w:t>Consultation history</w:t>
-            </w:r>
-          </w:p>
-        </w:tc>
-        <w:tc>
-          <w:tcPr>
-            <w:tcW w:w="3117" w:type="dxa"/>
-          </w:tcPr>
-          <w:p>
-            <w:r>
-              <w:t>Development Team</w:t>
-            </w:r>
-          </w:p>
-        </w:tc>
-      </w:tr>
-      <w:tr>
-        <w:tc>
-          <w:tcPr>
-            <w:tcW w:w="1980" w:type="dxa"/>
-          </w:tcPr>
-          <w:p>
-            <w:r>
-              <w:t>7.2</w:t>
-            </w:r>
-          </w:p>
-        </w:tc>
-        <w:tc>
-          <w:tcPr>
-            <w:tcW w:w="4253" w:type="dxa"/>
-          </w:tcPr>
-          <w:p>
-            <w:r>
-              <w:t>Create consultation</w:t>
-            </w:r>
-          </w:p>
-        </w:tc>
-        <w:tc>
-          <w:tcPr>
-            <w:tcW w:w="3117" w:type="dxa"/>
-          </w:tcPr>
-          <w:p>
-            <w:r>
-              <w:t>Development Team</w:t>
-            </w:r>
-          </w:p>
-        </w:tc>
-      </w:tr>
-      <w:tr>
-        <w:tc>
-          <w:tcPr>
-            <w:tcW w:w="1980" w:type="dxa"/>
-          </w:tcPr>
-          <w:p>
-            <w:r>
-              <w:t>8</w:t>
-            </w:r>
-          </w:p>
-        </w:tc>
-        <w:tc>
-          <w:tcPr>
-            <w:tcW w:w="4253" w:type="dxa"/>
-          </w:tcPr>
-          <w:p>
-            <w:r>
-              <w:t>Connecting with professionals</w:t>
-            </w:r>
-          </w:p>
-        </w:tc>
-        <w:tc>
-          <w:tcPr>
-            <w:tcW w:w="3117" w:type="dxa"/>
-          </w:tcPr>
-          <w:p>
-            <w:r>
-              <w:t>Development Team</w:t>
-            </w:r>
-          </w:p>
-        </w:tc>
-      </w:tr>
-      <w:tr>
-        <w:tc>
-          <w:tcPr>
-            <w:tcW w:w="1980" w:type="dxa"/>
-          </w:tcPr>
-          <w:p>
-            <w:r>
-              <w:t>8.1</w:t>
-            </w:r>
-          </w:p>
-        </w:tc>
-        <w:tc>
-          <w:tcPr>
-            <w:tcW w:w="4253" w:type="dxa"/>
-          </w:tcPr>
-          <w:p>
-            <w:r>
-              <w:t>Connection history</w:t>
-            </w:r>
-          </w:p>
-        </w:tc>
-        <w:tc>
-          <w:tcPr>
-            <w:tcW w:w="3117" w:type="dxa"/>
-          </w:tcPr>
-          <w:p>
-            <w:r>
-              <w:t>Development Team</w:t>
-            </w:r>
-          </w:p>
-        </w:tc>
-      </w:tr>
-      <w:tr>
-        <w:tc>
-          <w:tcPr>
-            <w:tcW w:w="1980" w:type="dxa"/>
-          </w:tcPr>
-          <w:p>
-            <w:r>
-              <w:t>8.2</w:t>
-            </w:r>
-          </w:p>
-        </w:tc>
-        <w:tc>
-          <w:tcPr>
-            <w:tcW w:w="4253" w:type="dxa"/>
-          </w:tcPr>
-          <w:p>
-            <w:r>
-              <w:t>Create connection</w:t>
-            </w:r>
-          </w:p>
-        </w:tc>
-        <w:tc>
-          <w:tcPr>
-            <w:tcW w:w="3117" w:type="dxa"/>
-          </w:tcPr>
-          <w:p>
-            <w:r>
-              <w:t>Development Team</w:t>
-            </w:r>
-          </w:p>
-        </w:tc>
-      </w:tr>
-      <w:tr>
-        <w:tc>
-          <w:tcPr>
-            <w:tcW w:w="1980" w:type="dxa"/>
-          </w:tcPr>
-          <w:p>
-            <w:r>
-              <w:t>9</w:t>
-            </w:r>
-          </w:p>
-        </w:tc>
-        <w:tc>
-          <w:tcPr>
-            <w:tcW w:w="4253" w:type="dxa"/>
-          </w:tcPr>
-          <w:p>
-            <w:r>
-              <w:t>Reminding schedule</w:t>
-            </w:r>
-          </w:p>
-        </w:tc>
-        <w:tc>
-          <w:tcPr>
-            <w:tcW w:w="3117" w:type="dxa"/>
-          </w:tcPr>
-          <w:p>
-            <w:r>
-              <w:t>Development Team</w:t>
-            </w:r>
-          </w:p>
-        </w:tc>
-      </w:tr>
-      <w:tr>
-        <w:tc>
-          <w:tcPr>
-            <w:tcW w:w="1980" w:type="dxa"/>
-          </w:tcPr>
-          <w:p>
-            <w:r>
-              <w:t>9.1</w:t>
-            </w:r>
-          </w:p>
-        </w:tc>
-        <w:tc>
-          <w:tcPr>
-            <w:tcW w:w="4253" w:type="dxa"/>
-          </w:tcPr>
-          <w:p>
-            <w:r>
-              <w:t>Reminder Switch</w:t>
-            </w:r>
-          </w:p>
-        </w:tc>
-        <w:tc>
-          <w:tcPr>
-            <w:tcW w:w="3117" w:type="dxa"/>
-          </w:tcPr>
-          <w:p>
-            <w:r>
-              <w:t>Development Team</w:t>
-            </w:r>
-          </w:p>
-        </w:tc>
-      </w:tr>
-      <w:tr>
-        <w:tc>
-          <w:tcPr>
-            <w:tcW w:w="1980" w:type="dxa"/>
-          </w:tcPr>
-          <w:p>
-            <w:r>
-              <w:t>9.2</w:t>
-            </w:r>
-          </w:p>
-        </w:tc>
-        <w:tc>
-          <w:tcPr>
-            <w:tcW w:w="4253" w:type="dxa"/>
-          </w:tcPr>
-          <w:p>
-            <w:r>
-              <w:t>Manager health check-up</w:t>
-            </w:r>
-          </w:p>
-        </w:tc>
-        <w:tc>
-          <w:tcPr>
-            <w:tcW w:w="3117" w:type="dxa"/>
-          </w:tcPr>
-          <w:p>
-            <w:r>
-              <w:t>Development Team</w:t>
-            </w:r>
-          </w:p>
-        </w:tc>
-      </w:tr>
-      <w:tr>
-        <w:tc>
-          <w:tcPr>
-            <w:tcW w:w="1980" w:type="dxa"/>
-          </w:tcPr>
-          <w:p>
-            <w:r>
-              <w:t>9.2.1</w:t>
-            </w:r>
-          </w:p>
-        </w:tc>
-        <w:tc>
-          <w:tcPr>
-            <w:tcW w:w="4253" w:type="dxa"/>
-          </w:tcPr>
-          <w:p>
-            <w:r>
-              <w:t>Search check-up</w:t>
-            </w:r>
-          </w:p>
-        </w:tc>
-        <w:tc>
-          <w:tcPr>
-            <w:tcW w:w="3117" w:type="dxa"/>
-          </w:tcPr>
-          <w:p>
-            <w:r>
-              <w:t>Development Team</w:t>
-            </w:r>
-          </w:p>
-        </w:tc>
-      </w:tr>
-      <w:tr>
-        <w:tc>
-          <w:tcPr>
-            <w:tcW w:w="1980" w:type="dxa"/>
-          </w:tcPr>
-          <w:p>
-            <w:r>
-              <w:t>9.2.2</w:t>
-            </w:r>
-          </w:p>
-        </w:tc>
-        <w:tc>
-          <w:tcPr>
-            <w:tcW w:w="4253" w:type="dxa"/>
-          </w:tcPr>
-          <w:p>
-            <w:r>
-              <w:t>Create check-up</w:t>
-            </w:r>
-          </w:p>
-        </w:tc>
-        <w:tc>
-          <w:tcPr>
-            <w:tcW w:w="3117" w:type="dxa"/>
-          </w:tcPr>
-          <w:p>
-            <w:r>
-              <w:t>Development Team</w:t>
-            </w:r>
-          </w:p>
-        </w:tc>
-      </w:tr>
-      <w:tr>
-        <w:tc>
-          <w:tcPr>
-            <w:tcW w:w="1980" w:type="dxa"/>
-          </w:tcPr>
-          <w:p>
-            <w:r>
-              <w:t>9.2.3</w:t>
-            </w:r>
-          </w:p>
-        </w:tc>
-        <w:tc>
-          <w:tcPr>
-            <w:tcW w:w="4253" w:type="dxa"/>
-          </w:tcPr>
-          <w:p>
-            <w:r>
-              <w:t>Read check-up</w:t>
-            </w:r>
-          </w:p>
-        </w:tc>
-        <w:tc>
-          <w:tcPr>
-            <w:tcW w:w="3117" w:type="dxa"/>
-          </w:tcPr>
-          <w:p>
-            <w:r>
-              <w:t>Development Team</w:t>
-            </w:r>
-          </w:p>
-        </w:tc>
-      </w:tr>
-      <w:tr>
-        <w:tc>
-          <w:tcPr>
-            <w:tcW w:w="1980" w:type="dxa"/>
-          </w:tcPr>
-          <w:p>
-            <w:r>
-              <w:t>9.2.4</w:t>
-            </w:r>
-          </w:p>
-        </w:tc>
-        <w:tc>
-          <w:tcPr>
-            <w:tcW w:w="4253" w:type="dxa"/>
-          </w:tcPr>
-          <w:p>
-            <w:r>
-              <w:t>Update check-up</w:t>
-            </w:r>
-          </w:p>
-        </w:tc>
-        <w:tc>
-          <w:tcPr>
-            <w:tcW w:w="3117" w:type="dxa"/>
-          </w:tcPr>
-          <w:p>
-            <w:r>
-              <w:t>Development Team</w:t>
-            </w:r>
-          </w:p>
-        </w:tc>
-      </w:tr>
-      <w:tr>
-        <w:tc>
-          <w:tcPr>
-            <w:tcW w:w="1980" w:type="dxa"/>
-          </w:tcPr>
-          <w:p>
-            <w:r>
-              <w:t>9.2.5</w:t>
-            </w:r>
-          </w:p>
-        </w:tc>
-        <w:tc>
-          <w:tcPr>
-            <w:tcW w:w="4253" w:type="dxa"/>
-          </w:tcPr>
-          <w:p>
-            <w:r>
-              <w:t>Delete check-up</w:t>
-            </w:r>
-          </w:p>
-        </w:tc>
-        <w:tc>
-          <w:tcPr>
-            <w:tcW w:w="3117" w:type="dxa"/>
-          </w:tcPr>
-          <w:p>
-            <w:r>
-              <w:t>Development Team</w:t>
-            </w:r>
-          </w:p>
-        </w:tc>
-      </w:tr>
-      <w:tr>
-        <w:tc>
-          <w:tcPr>
-            <w:tcW w:w="1980" w:type="dxa"/>
-          </w:tcPr>
-          <w:p>
-            <w:r>
-              <w:t>9.2.6</w:t>
-            </w:r>
-          </w:p>
-        </w:tc>
-        <w:tc>
-          <w:tcPr>
-            <w:tcW w:w="4253" w:type="dxa"/>
-          </w:tcPr>
-          <w:p>
-            <w:r>
-              <w:t>Search child for check-up</w:t>
-            </w:r>
-          </w:p>
-        </w:tc>
-        <w:tc>
-          <w:tcPr>
-            <w:tcW w:w="3117" w:type="dxa"/>
-          </w:tcPr>
-          <w:p>
-            <w:r>
-              <w:t>Development Team</w:t>
-            </w:r>
-          </w:p>
-        </w:tc>
-      </w:tr>
-      <w:tr>
-        <w:tc>
-          <w:tcPr>
-            <w:tcW w:w="1980" w:type="dxa"/>
-          </w:tcPr>
-          <w:p>
-            <w:r>
-              <w:t>9.3</w:t>
-            </w:r>
-          </w:p>
-        </w:tc>
-        <w:tc>
-          <w:tcPr>
-            <w:tcW w:w="4253" w:type="dxa"/>
-          </w:tcPr>
-          <w:p>
-            <w:r>
-              <w:t>Manager vaccination</w:t>
-            </w:r>
-          </w:p>
-        </w:tc>
-        <w:tc>
-          <w:tcPr>
-            <w:tcW w:w="3117" w:type="dxa"/>
-          </w:tcPr>
-          <w:p>
-            <w:r>
-              <w:t>Development Team</w:t>
-            </w:r>
-          </w:p>
-        </w:tc>
-      </w:tr>
-      <w:tr>
-        <w:tc>
-          <w:tcPr>
-            <w:tcW w:w="1980" w:type="dxa"/>
-          </w:tcPr>
-          <w:p>
-            <w:r>
-              <w:t>9.3.1</w:t>
-            </w:r>
-          </w:p>
-        </w:tc>
-        <w:tc>
-          <w:tcPr>
-            <w:tcW w:w="4253" w:type="dxa"/>
-          </w:tcPr>
-          <w:p>
-            <w:r>
-              <w:t>Search vaccination</w:t>
-            </w:r>
-          </w:p>
-        </w:tc>
-        <w:tc>
-          <w:tcPr>
-            <w:tcW w:w="3117" w:type="dxa"/>
-          </w:tcPr>
-          <w:p>
-            <w:r>
-              <w:t>Development Team</w:t>
-            </w:r>
-          </w:p>
-        </w:tc>
-      </w:tr>
-      <w:tr>
-        <w:tc>
-          <w:tcPr>
-            <w:tcW w:w="1980" w:type="dxa"/>
-          </w:tcPr>
-          <w:p>
-            <w:r>
-              <w:t xml:space="preserve">9.3.2 </w:t>
+              <w:t>10</w:t>
+            </w:r>
+            <w:r>
+              <w:t xml:space="preserve">.3.2 </w:t>
             </w:r>
           </w:p>
         </w:tc>
@@ -1826,8 +2066,10 @@
           </w:tcPr>
           <w:p>
             <w:r>
-              <w:lastRenderedPageBreak/>
-              <w:t>9.3.3</w:t>
+              <w:t>10.3</w:t>
+            </w:r>
+            <w:r>
+              <w:t>.3</w:t>
             </w:r>
           </w:p>
         </w:tc>
@@ -1859,7 +2101,10 @@
           </w:tcPr>
           <w:p>
             <w:r>
-              <w:t>9.3.4</w:t>
+              <w:t>10</w:t>
+            </w:r>
+            <w:r>
+              <w:t>.3.4</w:t>
             </w:r>
           </w:p>
         </w:tc>
@@ -1891,7 +2136,10 @@
           </w:tcPr>
           <w:p>
             <w:r>
-              <w:t>9.3.5</w:t>
+              <w:t>10</w:t>
+            </w:r>
+            <w:r>
+              <w:t>.3.5</w:t>
             </w:r>
           </w:p>
         </w:tc>
@@ -1923,7 +2171,10 @@
           </w:tcPr>
           <w:p>
             <w:r>
-              <w:t>9.3.6</w:t>
+              <w:t>10</w:t>
+            </w:r>
+            <w:r>
+              <w:t>.3.6</w:t>
             </w:r>
           </w:p>
         </w:tc>
@@ -1955,81 +2206,128 @@
           </w:tcPr>
           <w:p>
             <w:r>
-              <w:t xml:space="preserve">10 </w:t>
-            </w:r>
-          </w:p>
-        </w:tc>
-        <w:tc>
-          <w:tcPr>
-            <w:tcW w:w="4253" w:type="dxa"/>
-          </w:tcPr>
-          <w:p>
-            <w:r>
-              <w:t>Viewing health posts</w:t>
-            </w:r>
-          </w:p>
-        </w:tc>
-        <w:tc>
-          <w:tcPr>
-            <w:tcW w:w="3117" w:type="dxa"/>
-          </w:tcPr>
-          <w:p>
-            <w:r>
-              <w:t>Development Team</w:t>
-            </w:r>
-          </w:p>
-        </w:tc>
-      </w:tr>
-      <w:tr>
-        <w:tc>
-          <w:tcPr>
-            <w:tcW w:w="1980" w:type="dxa"/>
-          </w:tcPr>
-          <w:p>
-            <w:r>
-              <w:t>10.1</w:t>
-            </w:r>
-          </w:p>
-        </w:tc>
-        <w:tc>
-          <w:tcPr>
-            <w:tcW w:w="4253" w:type="dxa"/>
-          </w:tcPr>
-          <w:p>
-            <w:r>
-              <w:t>Search post</w:t>
-            </w:r>
-          </w:p>
-        </w:tc>
-        <w:tc>
-          <w:tcPr>
-            <w:tcW w:w="3117" w:type="dxa"/>
-          </w:tcPr>
-          <w:p>
-            <w:r>
-              <w:t>Development Team</w:t>
-            </w:r>
-          </w:p>
-        </w:tc>
-      </w:tr>
-      <w:tr>
-        <w:tc>
-          <w:tcPr>
-            <w:tcW w:w="1980" w:type="dxa"/>
-          </w:tcPr>
-          <w:p>
-            <w:r>
-              <w:t>10.2</w:t>
-            </w:r>
-          </w:p>
-        </w:tc>
-        <w:tc>
-          <w:tcPr>
-            <w:tcW w:w="4253" w:type="dxa"/>
-          </w:tcPr>
-          <w:p>
-            <w:r>
-              <w:t>Read post</w:t>
+              <w:t>1</w:t>
+            </w:r>
+            <w:r>
+              <w:t>1</w:t>
+            </w:r>
+          </w:p>
+        </w:tc>
+        <w:tc>
+          <w:tcPr>
+            <w:tcW w:w="4253" w:type="dxa"/>
+          </w:tcPr>
+          <w:p>
+            <w:r>
+              <w:t>Managing Profile</w:t>
+            </w:r>
+          </w:p>
+        </w:tc>
+        <w:tc>
+          <w:tcPr>
+            <w:tcW w:w="3117" w:type="dxa"/>
+          </w:tcPr>
+          <w:p>
+            <w:r>
+              <w:t>Development Team</w:t>
+            </w:r>
+          </w:p>
+        </w:tc>
+      </w:tr>
+      <w:tr>
+        <w:tc>
+          <w:tcPr>
+            <w:tcW w:w="1980" w:type="dxa"/>
+          </w:tcPr>
+          <w:p>
+            <w:r>
+              <w:t>1</w:t>
+            </w:r>
+            <w:r>
+              <w:t>1</w:t>
+            </w:r>
+            <w:r>
+              <w:t>.1</w:t>
+            </w:r>
+          </w:p>
+        </w:tc>
+        <w:tc>
+          <w:tcPr>
+            <w:tcW w:w="4253" w:type="dxa"/>
+          </w:tcPr>
+          <w:p>
+            <w:r>
+              <w:t>Read profile</w:t>
+            </w:r>
+          </w:p>
+        </w:tc>
+        <w:tc>
+          <w:tcPr>
+            <w:tcW w:w="3117" w:type="dxa"/>
+          </w:tcPr>
+          <w:p>
+            <w:r>
+              <w:t>Development Team</w:t>
+            </w:r>
+          </w:p>
+        </w:tc>
+      </w:tr>
+      <w:tr>
+        <w:tc>
+          <w:tcPr>
+            <w:tcW w:w="1980" w:type="dxa"/>
+          </w:tcPr>
+          <w:p>
+            <w:r>
+              <w:t>1</w:t>
+            </w:r>
+            <w:r>
+              <w:t>1</w:t>
+            </w:r>
+            <w:r>
+              <w:t>.2</w:t>
+            </w:r>
+          </w:p>
+        </w:tc>
+        <w:tc>
+          <w:tcPr>
+            <w:tcW w:w="4253" w:type="dxa"/>
+          </w:tcPr>
+          <w:p>
+            <w:r>
+              <w:t>Update profile</w:t>
+            </w:r>
+          </w:p>
+        </w:tc>
+        <w:tc>
+          <w:tcPr>
+            <w:tcW w:w="3117" w:type="dxa"/>
+          </w:tcPr>
+          <w:p>
+            <w:r>
+              <w:t>Development Team</w:t>
+            </w:r>
+          </w:p>
+        </w:tc>
+      </w:tr>
+      <w:tr>
+        <w:tc>
+          <w:tcPr>
+            <w:tcW w:w="1980" w:type="dxa"/>
+          </w:tcPr>
+          <w:p>
+            <w:r>
+              <w:t>11.3</w:t>
+            </w:r>
+          </w:p>
+        </w:tc>
+        <w:tc>
+          <w:tcPr>
+            <w:tcW w:w="4253" w:type="dxa"/>
+          </w:tcPr>
+          <w:p>
+            <w:r>
+              <w:t>Change password</w:t>
             </w:r>
           </w:p>
         </w:tc>

</xml_diff>